<commit_message>
update: documentation/projman/Schedule Management Plan_MLNSD.docx
</commit_message>
<xml_diff>
--- a/documentation/projman/Schedule Management Plan_MLNSD.docx
+++ b/documentation/projman/Schedule Management Plan_MLNSD.docx
@@ -358,7 +358,17 @@
           <w:szCs w:val="32"/>
           <w:lang w:val="en-PH"/>
         </w:rPr>
-        <w:t>April 2023</w:t>
+        <w:t>April</w:t>
+      </w:r>
+      <w:r>
+        <w:rPr>
+          <w:rFonts w:ascii="Arial" w:eastAsia="Arial" w:hAnsi="Arial" w:cs="Arial"/>
+          <w:color w:val="000000" w:themeColor="text1"/>
+          <w:sz w:val="32"/>
+          <w:szCs w:val="32"/>
+          <w:lang w:val="en-PH"/>
+        </w:rPr>
+        <w:t xml:space="preserve"> 2023</w:t>
       </w:r>
     </w:p>
     <w:sdt>
@@ -1332,16 +1342,6 @@
           <w:sz w:val="24"/>
         </w:rPr>
       </w:pPr>
-    </w:p>
-    <w:p>
-      <w:pPr>
-        <w:spacing w:line="480" w:lineRule="auto"/>
-        <w:jc w:val="both"/>
-        <w:rPr>
-          <w:rFonts w:ascii="Arial" w:hAnsi="Arial" w:cs="Arial"/>
-          <w:sz w:val="24"/>
-        </w:rPr>
-      </w:pPr>
       <w:r>
         <w:rPr>
           <w:rFonts w:ascii="Arial" w:hAnsi="Arial" w:cs="Arial"/>
@@ -1477,7 +1477,6 @@
           <w:sz w:val="28"/>
           <w:szCs w:val="24"/>
         </w:rPr>
-        <w:lastRenderedPageBreak/>
         <w:t>Schedule Control</w:t>
       </w:r>
       <w:bookmarkEnd w:id="2"/>
@@ -1511,7 +1510,15 @@
           <w:rFonts w:ascii="Arial" w:hAnsi="Arial" w:cs="Arial"/>
           <w:sz w:val="24"/>
         </w:rPr>
-        <w:t xml:space="preserve"> a twice a week basis with actual start, actual initial completion, and the final completion percentage which will be given and reviewed by the Project Manager. Additionally, the project manager will be responsible </w:t>
+        <w:t xml:space="preserve"> a twice a week basis with actual start, actual initial completion, and the final completion percentage which will be </w:t>
+      </w:r>
+      <w:r>
+        <w:rPr>
+          <w:rFonts w:ascii="Arial" w:hAnsi="Arial" w:cs="Arial"/>
+          <w:sz w:val="24"/>
+        </w:rPr>
+        <w:lastRenderedPageBreak/>
+        <w:t xml:space="preserve">given and reviewed by the Project Manager. Additionally, the project manager will be responsible </w:t>
       </w:r>
       <w:r>
         <w:rPr>
@@ -1782,25 +1789,33 @@
           <w:sz w:val="28"/>
           <w:szCs w:val="24"/>
         </w:rPr>
+        <w:t>Scope Change</w:t>
+      </w:r>
+      <w:bookmarkEnd w:id="5"/>
+    </w:p>
+    <w:p>
+      <w:pPr>
+        <w:spacing w:line="480" w:lineRule="auto"/>
+        <w:ind w:firstLine="720"/>
+        <w:rPr>
+          <w:rFonts w:ascii="Arial" w:hAnsi="Arial" w:cs="Arial"/>
+          <w:sz w:val="24"/>
+        </w:rPr>
+      </w:pPr>
+      <w:r>
+        <w:rPr>
+          <w:rFonts w:ascii="Arial" w:hAnsi="Arial" w:cs="Arial"/>
+          <w:sz w:val="24"/>
+        </w:rPr>
+        <w:t xml:space="preserve">The project team will need to assess the impact of any changes to the project scope that have been approved by the project sponsor on the current schedule. The project manager may request that the schedule be re-baselined to consider any </w:t>
+      </w:r>
+      <w:r>
+        <w:rPr>
+          <w:rFonts w:ascii="Arial" w:hAnsi="Arial" w:cs="Arial"/>
+          <w:sz w:val="24"/>
+        </w:rPr>
         <w:lastRenderedPageBreak/>
-        <w:t>Scope Change</w:t>
-      </w:r>
-      <w:bookmarkEnd w:id="5"/>
-    </w:p>
-    <w:p>
-      <w:pPr>
-        <w:spacing w:line="480" w:lineRule="auto"/>
-        <w:rPr>
-          <w:rFonts w:ascii="Arial" w:hAnsi="Arial" w:cs="Arial"/>
-          <w:sz w:val="24"/>
-        </w:rPr>
-      </w:pPr>
-      <w:r>
-        <w:rPr>
-          <w:rFonts w:ascii="Arial" w:hAnsi="Arial" w:cs="Arial"/>
-          <w:sz w:val="24"/>
-        </w:rPr>
-        <w:t>The project team will need to assess the impact of any changes to the project scope that have been approved by the project sponsor on the current schedule. The project manager may request that the schedule be re-baselined to consider any changes that must be made as part of the new project scope if it is determined that the scope change will significantly affect the current project schedule. This request must be reviewed and approved by the project sponsor before the schedule can be re-baselined.</w:t>
+        <w:t>changes that must be made as part of the new project scope if it is determined that the scope change will significantly affect the current project schedule. This request must be reviewed and approved by the project sponsor before the schedule can be re-baselined.</w:t>
       </w:r>
     </w:p>
     <w:p>
@@ -1973,7 +1988,6 @@
           <w:noProof/>
           <w:sz w:val="24"/>
         </w:rPr>
-        <w:lastRenderedPageBreak/>
         <w:drawing>
           <wp:inline distT="0" distB="0" distL="0" distR="0" wp14:anchorId="61AAC410" wp14:editId="6F30967E">
             <wp:extent cx="4881890" cy="1874520"/>
@@ -2026,6 +2040,7 @@
           <w:noProof/>
           <w:sz w:val="24"/>
         </w:rPr>
+        <w:lastRenderedPageBreak/>
         <w:drawing>
           <wp:inline distT="0" distB="0" distL="0" distR="0" wp14:anchorId="360A4334" wp14:editId="42C0FD3A">
             <wp:extent cx="4858906" cy="1874520"/>
@@ -2172,7 +2187,6 @@
           <w:noProof/>
           <w:sz w:val="24"/>
         </w:rPr>
-        <w:lastRenderedPageBreak/>
         <w:drawing>
           <wp:inline distT="0" distB="0" distL="0" distR="0" wp14:anchorId="20B15B78" wp14:editId="4F0ED9DE">
             <wp:extent cx="4875209" cy="1863101"/>
@@ -2225,6 +2239,7 @@
           <w:noProof/>
           <w:sz w:val="24"/>
         </w:rPr>
+        <w:lastRenderedPageBreak/>
         <w:drawing>
           <wp:inline distT="0" distB="0" distL="0" distR="0" wp14:anchorId="07C8FA3C" wp14:editId="44348871">
             <wp:extent cx="4835525" cy="1846385"/>
@@ -2381,7 +2396,6 @@
           <w:noProof/>
           <w:sz w:val="24"/>
         </w:rPr>
-        <w:lastRenderedPageBreak/>
         <w:drawing>
           <wp:inline distT="0" distB="0" distL="0" distR="0" wp14:anchorId="1584ED5B" wp14:editId="279284BE">
             <wp:extent cx="4891655" cy="1865728"/>
@@ -2434,6 +2448,7 @@
           <w:noProof/>
           <w:sz w:val="24"/>
         </w:rPr>
+        <w:lastRenderedPageBreak/>
         <w:drawing>
           <wp:inline distT="0" distB="0" distL="0" distR="0" wp14:anchorId="3AFB27D8" wp14:editId="5034537F">
             <wp:extent cx="4799432" cy="1927464"/>
@@ -7122,6 +7137,17 @@
 </file>
 
 <file path=customXml/item1.xml><?xml version="1.0" encoding="utf-8"?>
+<p:properties xmlns:p="http://schemas.microsoft.com/office/2006/metadata/properties" xmlns:xsi="http://www.w3.org/2001/XMLSchema-instance" xmlns:pc="http://schemas.microsoft.com/office/infopath/2007/PartnerControls">
+  <documentManagement>
+    <TaxCatchAll xmlns="0d803109-e11b-45d4-a4e8-5bf0740163af" xsi:nil="true"/>
+    <lcf76f155ced4ddcb4097134ff3c332f xmlns="31aac78f-6ed8-4134-ac7e-47c186d487c3">
+      <Terms xmlns="http://schemas.microsoft.com/office/infopath/2007/PartnerControls"/>
+    </lcf76f155ced4ddcb4097134ff3c332f>
+  </documentManagement>
+</p:properties>
+</file>
+
+<file path=customXml/item2.xml><?xml version="1.0" encoding="utf-8"?>
 <ct:contentTypeSchema xmlns:ct="http://schemas.microsoft.com/office/2006/metadata/contentType" xmlns:ma="http://schemas.microsoft.com/office/2006/metadata/properties/metaAttributes" ct:_="" ma:_="" ma:contentTypeName="Document" ma:contentTypeID="0x01010078E5C03F786D684AB79627F2BAF5AB3A" ma:contentTypeVersion="12" ma:contentTypeDescription="Create a new document." ma:contentTypeScope="" ma:versionID="6753d19c26ced2570449d2cfe2fd38cd">
   <xsd:schema xmlns:xsd="http://www.w3.org/2001/XMLSchema" xmlns:xs="http://www.w3.org/2001/XMLSchema" xmlns:p="http://schemas.microsoft.com/office/2006/metadata/properties" xmlns:ns2="31aac78f-6ed8-4134-ac7e-47c186d487c3" xmlns:ns3="0d803109-e11b-45d4-a4e8-5bf0740163af" targetNamespace="http://schemas.microsoft.com/office/2006/metadata/properties" ma:root="true" ma:fieldsID="59531f12ec9f3761682ad3919ac9365f" ns2:_="" ns3:_="">
     <xsd:import namespace="31aac78f-6ed8-4134-ac7e-47c186d487c3"/>
@@ -7338,11 +7364,11 @@
 </ct:contentTypeSchema>
 </file>
 
-<file path=customXml/item2.xml><?xml version="1.0" encoding="utf-8"?>
+<file path=customXml/item3.xml><?xml version="1.0" encoding="utf-8"?>
 <b:Sources xmlns:b="http://schemas.openxmlformats.org/officeDocument/2006/bibliography" xmlns="http://schemas.openxmlformats.org/officeDocument/2006/bibliography" SelectedStyle="\IEEE2006OfficeOnline.xsl" StyleName="IEEE" Version="2006"/>
 </file>
 
-<file path=customXml/item3.xml><?xml version="1.0" encoding="utf-8"?>
+<file path=customXml/item4.xml><?xml version="1.0" encoding="utf-8"?>
 <?mso-contentType ?>
 <FormTemplates xmlns="http://schemas.microsoft.com/sharepoint/v3/contenttype/forms">
   <Display>DocumentLibraryForm</Display>
@@ -7351,18 +7377,18 @@
 </FormTemplates>
 </file>
 
-<file path=customXml/item4.xml><?xml version="1.0" encoding="utf-8"?>
-<p:properties xmlns:p="http://schemas.microsoft.com/office/2006/metadata/properties" xmlns:xsi="http://www.w3.org/2001/XMLSchema-instance" xmlns:pc="http://schemas.microsoft.com/office/infopath/2007/PartnerControls">
-  <documentManagement>
-    <TaxCatchAll xmlns="0d803109-e11b-45d4-a4e8-5bf0740163af" xsi:nil="true"/>
-    <lcf76f155ced4ddcb4097134ff3c332f xmlns="31aac78f-6ed8-4134-ac7e-47c186d487c3">
-      <Terms xmlns="http://schemas.microsoft.com/office/infopath/2007/PartnerControls"/>
-    </lcf76f155ced4ddcb4097134ff3c332f>
-  </documentManagement>
-</p:properties>
+<file path=customXml/itemProps1.xml><?xml version="1.0" encoding="utf-8"?>
+<ds:datastoreItem xmlns:ds="http://schemas.openxmlformats.org/officeDocument/2006/customXml" ds:itemID="{18B5F090-1568-4929-B19D-80A6AF518207}">
+  <ds:schemaRefs>
+    <ds:schemaRef ds:uri="http://schemas.microsoft.com/office/2006/metadata/properties"/>
+    <ds:schemaRef ds:uri="http://schemas.microsoft.com/office/infopath/2007/PartnerControls"/>
+    <ds:schemaRef ds:uri="0d803109-e11b-45d4-a4e8-5bf0740163af"/>
+    <ds:schemaRef ds:uri="31aac78f-6ed8-4134-ac7e-47c186d487c3"/>
+  </ds:schemaRefs>
+</ds:datastoreItem>
 </file>
 
-<file path=customXml/itemProps1.xml><?xml version="1.0" encoding="utf-8"?>
+<file path=customXml/itemProps2.xml><?xml version="1.0" encoding="utf-8"?>
 <ds:datastoreItem xmlns:ds="http://schemas.openxmlformats.org/officeDocument/2006/customXml" ds:itemID="{F4BCF506-A8B4-47FE-935B-F0D0E1267AFD}">
   <ds:schemaRefs>
     <ds:schemaRef ds:uri="http://schemas.microsoft.com/office/2006/metadata/contentType"/>
@@ -7381,7 +7407,7 @@
 </ds:datastoreItem>
 </file>
 
-<file path=customXml/itemProps2.xml><?xml version="1.0" encoding="utf-8"?>
+<file path=customXml/itemProps3.xml><?xml version="1.0" encoding="utf-8"?>
 <ds:datastoreItem xmlns:ds="http://schemas.openxmlformats.org/officeDocument/2006/customXml" ds:itemID="{08A4ED9F-42F5-40F5-839A-DD6498AD6699}">
   <ds:schemaRefs>
     <ds:schemaRef ds:uri="http://schemas.openxmlformats.org/officeDocument/2006/bibliography"/>
@@ -7389,21 +7415,10 @@
 </ds:datastoreItem>
 </file>
 
-<file path=customXml/itemProps3.xml><?xml version="1.0" encoding="utf-8"?>
+<file path=customXml/itemProps4.xml><?xml version="1.0" encoding="utf-8"?>
 <ds:datastoreItem xmlns:ds="http://schemas.openxmlformats.org/officeDocument/2006/customXml" ds:itemID="{DB5DDF5F-33AD-4006-B2A9-19DAFA7C69AB}">
   <ds:schemaRefs>
     <ds:schemaRef ds:uri="http://schemas.microsoft.com/sharepoint/v3/contenttype/forms"/>
   </ds:schemaRefs>
 </ds:datastoreItem>
-</file>
-
-<file path=customXml/itemProps4.xml><?xml version="1.0" encoding="utf-8"?>
-<ds:datastoreItem xmlns:ds="http://schemas.openxmlformats.org/officeDocument/2006/customXml" ds:itemID="{18B5F090-1568-4929-B19D-80A6AF518207}">
-  <ds:schemaRefs>
-    <ds:schemaRef ds:uri="http://schemas.microsoft.com/office/2006/metadata/properties"/>
-    <ds:schemaRef ds:uri="http://schemas.microsoft.com/office/infopath/2007/PartnerControls"/>
-    <ds:schemaRef ds:uri="0d803109-e11b-45d4-a4e8-5bf0740163af"/>
-    <ds:schemaRef ds:uri="31aac78f-6ed8-4134-ac7e-47c186d487c3"/>
-  </ds:schemaRefs>
-</ds:datastoreItem>
 </file>
</xml_diff>

<commit_message>
updated documentation/projman/Schedule Management Plan_MLNSD.docx
</commit_message>
<xml_diff>
--- a/documentation/projman/Schedule Management Plan_MLNSD.docx
+++ b/documentation/projman/Schedule Management Plan_MLNSD.docx
@@ -7,10 +7,10 @@
         <w:spacing w:after="160" w:line="259" w:lineRule="auto"/>
         <w:jc w:val="center"/>
         <w:rPr>
-          <w:rFonts w:ascii="Arial" w:eastAsia="Arial" w:hAnsi="Arial" w:cs="Arial"/>
+          <w:rFonts w:eastAsia="Arial"/>
           <w:color w:val="000000" w:themeColor="text1"/>
-          <w:sz w:val="32"/>
-          <w:szCs w:val="32"/>
+          <w:sz w:val="24"/>
+          <w:szCs w:val="24"/>
         </w:rPr>
       </w:pPr>
     </w:p>
@@ -19,10 +19,10 @@
         <w:spacing w:after="160" w:line="259" w:lineRule="auto"/>
         <w:jc w:val="center"/>
         <w:rPr>
-          <w:rFonts w:ascii="Arial" w:eastAsia="Arial" w:hAnsi="Arial" w:cs="Arial"/>
+          <w:rFonts w:eastAsia="Arial"/>
           <w:color w:val="000000" w:themeColor="text1"/>
-          <w:sz w:val="32"/>
-          <w:szCs w:val="32"/>
+          <w:sz w:val="24"/>
+          <w:szCs w:val="24"/>
         </w:rPr>
       </w:pPr>
     </w:p>
@@ -31,10 +31,10 @@
         <w:spacing w:after="160" w:line="259" w:lineRule="auto"/>
         <w:jc w:val="center"/>
         <w:rPr>
-          <w:rFonts w:ascii="Arial" w:eastAsia="Arial" w:hAnsi="Arial" w:cs="Arial"/>
+          <w:rFonts w:eastAsia="Arial"/>
           <w:color w:val="000000" w:themeColor="text1"/>
-          <w:sz w:val="32"/>
-          <w:szCs w:val="32"/>
+          <w:sz w:val="24"/>
+          <w:szCs w:val="24"/>
         </w:rPr>
       </w:pPr>
     </w:p>
@@ -43,10 +43,10 @@
         <w:spacing w:after="160" w:line="259" w:lineRule="auto"/>
         <w:jc w:val="center"/>
         <w:rPr>
-          <w:rFonts w:ascii="Arial" w:eastAsia="Arial" w:hAnsi="Arial" w:cs="Arial"/>
+          <w:rFonts w:eastAsia="Arial"/>
           <w:color w:val="000000" w:themeColor="text1"/>
-          <w:sz w:val="32"/>
-          <w:szCs w:val="32"/>
+          <w:sz w:val="24"/>
+          <w:szCs w:val="24"/>
         </w:rPr>
       </w:pPr>
     </w:p>
@@ -55,10 +55,10 @@
         <w:spacing w:after="160" w:line="259" w:lineRule="auto"/>
         <w:jc w:val="center"/>
         <w:rPr>
-          <w:rFonts w:ascii="Arial" w:eastAsia="Arial" w:hAnsi="Arial" w:cs="Arial"/>
+          <w:rFonts w:eastAsia="Arial"/>
           <w:color w:val="000000" w:themeColor="text1"/>
-          <w:sz w:val="32"/>
-          <w:szCs w:val="32"/>
+          <w:sz w:val="24"/>
+          <w:szCs w:val="24"/>
         </w:rPr>
       </w:pPr>
     </w:p>
@@ -67,10 +67,10 @@
         <w:spacing w:after="160" w:line="259" w:lineRule="auto"/>
         <w:jc w:val="center"/>
         <w:rPr>
-          <w:rFonts w:ascii="Arial" w:eastAsia="Arial" w:hAnsi="Arial" w:cs="Arial"/>
+          <w:rFonts w:eastAsia="Arial"/>
           <w:color w:val="000000" w:themeColor="text1"/>
-          <w:sz w:val="32"/>
-          <w:szCs w:val="32"/>
+          <w:sz w:val="24"/>
+          <w:szCs w:val="24"/>
         </w:rPr>
       </w:pPr>
     </w:p>
@@ -79,10 +79,10 @@
         <w:spacing w:after="160" w:line="259" w:lineRule="auto"/>
         <w:jc w:val="center"/>
         <w:rPr>
-          <w:rFonts w:ascii="Arial" w:eastAsia="Arial" w:hAnsi="Arial" w:cs="Arial"/>
+          <w:rFonts w:eastAsia="Arial"/>
           <w:color w:val="000000" w:themeColor="text1"/>
-          <w:sz w:val="32"/>
-          <w:szCs w:val="32"/>
+          <w:sz w:val="24"/>
+          <w:szCs w:val="24"/>
         </w:rPr>
       </w:pPr>
     </w:p>
@@ -91,28 +91,28 @@
         <w:spacing w:after="160" w:line="259" w:lineRule="auto"/>
         <w:jc w:val="center"/>
         <w:rPr>
-          <w:rFonts w:ascii="Arial" w:eastAsia="Arial" w:hAnsi="Arial" w:cs="Arial"/>
+          <w:rFonts w:eastAsia="Arial"/>
           <w:color w:val="000000" w:themeColor="text1"/>
-          <w:sz w:val="32"/>
-          <w:szCs w:val="32"/>
-        </w:rPr>
-      </w:pPr>
-      <w:r>
-        <w:rPr>
-          <w:rFonts w:ascii="Arial" w:eastAsia="Arial" w:hAnsi="Arial" w:cs="Arial"/>
+          <w:sz w:val="24"/>
+          <w:szCs w:val="24"/>
+        </w:rPr>
+      </w:pPr>
+      <w:r>
+        <w:rPr>
+          <w:rFonts w:eastAsia="Arial"/>
           <w:color w:val="000000" w:themeColor="text1"/>
-          <w:sz w:val="32"/>
-          <w:szCs w:val="32"/>
+          <w:sz w:val="24"/>
+          <w:szCs w:val="24"/>
           <w:lang w:val="en-PH"/>
         </w:rPr>
         <w:t>Schedule</w:t>
       </w:r>
       <w:r>
         <w:rPr>
-          <w:rFonts w:ascii="Arial" w:eastAsia="Arial" w:hAnsi="Arial" w:cs="Arial"/>
+          <w:rFonts w:eastAsia="Arial"/>
           <w:color w:val="000000" w:themeColor="text1"/>
-          <w:sz w:val="32"/>
-          <w:szCs w:val="32"/>
+          <w:sz w:val="24"/>
+          <w:szCs w:val="24"/>
           <w:lang w:val="en-PH"/>
         </w:rPr>
         <w:t xml:space="preserve"> Management Plan</w:t>
@@ -123,20 +123,20 @@
         <w:spacing w:after="160" w:line="259" w:lineRule="auto"/>
         <w:jc w:val="center"/>
         <w:rPr>
-          <w:rFonts w:ascii="Arial" w:eastAsia="Arial" w:hAnsi="Arial" w:cs="Arial"/>
+          <w:rFonts w:eastAsia="Arial"/>
           <w:color w:val="000000" w:themeColor="text1"/>
-          <w:sz w:val="32"/>
-          <w:szCs w:val="32"/>
-        </w:rPr>
-      </w:pPr>
-      <w:r>
-        <w:rPr>
-          <w:rFonts w:ascii="Arial" w:eastAsia="Arial" w:hAnsi="Arial" w:cs="Arial"/>
+          <w:sz w:val="24"/>
+          <w:szCs w:val="24"/>
+        </w:rPr>
+      </w:pPr>
+      <w:r>
+        <w:rPr>
+          <w:rFonts w:eastAsia="Arial"/>
           <w:i/>
           <w:iCs/>
           <w:color w:val="000000" w:themeColor="text1"/>
-          <w:sz w:val="32"/>
-          <w:szCs w:val="32"/>
+          <w:sz w:val="24"/>
+          <w:szCs w:val="24"/>
           <w:lang w:val="en-PH"/>
         </w:rPr>
         <w:t>Villamin Wood and Iron Works System</w:t>
@@ -147,10 +147,10 @@
         <w:spacing w:after="160" w:line="259" w:lineRule="auto"/>
         <w:jc w:val="center"/>
         <w:rPr>
-          <w:rFonts w:ascii="Arial" w:eastAsia="Arial" w:hAnsi="Arial" w:cs="Arial"/>
+          <w:rFonts w:eastAsia="Arial"/>
           <w:color w:val="000000" w:themeColor="text1"/>
-          <w:sz w:val="32"/>
-          <w:szCs w:val="32"/>
+          <w:sz w:val="24"/>
+          <w:szCs w:val="24"/>
         </w:rPr>
       </w:pPr>
     </w:p>
@@ -159,10 +159,10 @@
         <w:spacing w:after="160" w:line="259" w:lineRule="auto"/>
         <w:jc w:val="center"/>
         <w:rPr>
-          <w:rFonts w:ascii="Arial" w:eastAsia="Arial" w:hAnsi="Arial" w:cs="Arial"/>
+          <w:rFonts w:eastAsia="Arial"/>
           <w:color w:val="000000" w:themeColor="text1"/>
-          <w:sz w:val="32"/>
-          <w:szCs w:val="32"/>
+          <w:sz w:val="24"/>
+          <w:szCs w:val="24"/>
         </w:rPr>
       </w:pPr>
     </w:p>
@@ -171,10 +171,10 @@
         <w:spacing w:after="160" w:line="259" w:lineRule="auto"/>
         <w:jc w:val="center"/>
         <w:rPr>
-          <w:rFonts w:ascii="Arial" w:eastAsia="Arial" w:hAnsi="Arial" w:cs="Arial"/>
+          <w:rFonts w:eastAsia="Arial"/>
           <w:color w:val="000000" w:themeColor="text1"/>
-          <w:sz w:val="32"/>
-          <w:szCs w:val="32"/>
+          <w:sz w:val="24"/>
+          <w:szCs w:val="24"/>
         </w:rPr>
       </w:pPr>
     </w:p>
@@ -183,10 +183,10 @@
         <w:spacing w:after="160" w:line="259" w:lineRule="auto"/>
         <w:jc w:val="center"/>
         <w:rPr>
-          <w:rFonts w:ascii="Arial" w:eastAsia="Arial" w:hAnsi="Arial" w:cs="Arial"/>
+          <w:rFonts w:eastAsia="Arial"/>
           <w:color w:val="000000" w:themeColor="text1"/>
-          <w:sz w:val="32"/>
-          <w:szCs w:val="32"/>
+          <w:sz w:val="24"/>
+          <w:szCs w:val="24"/>
         </w:rPr>
       </w:pPr>
     </w:p>
@@ -195,10 +195,10 @@
         <w:spacing w:after="160" w:line="259" w:lineRule="auto"/>
         <w:jc w:val="center"/>
         <w:rPr>
-          <w:rFonts w:ascii="Arial" w:eastAsia="Arial" w:hAnsi="Arial" w:cs="Arial"/>
+          <w:rFonts w:eastAsia="Arial"/>
           <w:color w:val="000000" w:themeColor="text1"/>
-          <w:sz w:val="32"/>
-          <w:szCs w:val="32"/>
+          <w:sz w:val="24"/>
+          <w:szCs w:val="24"/>
         </w:rPr>
       </w:pPr>
     </w:p>
@@ -207,10 +207,10 @@
         <w:spacing w:after="160" w:line="259" w:lineRule="auto"/>
         <w:jc w:val="center"/>
         <w:rPr>
-          <w:rFonts w:ascii="Arial" w:eastAsia="Arial" w:hAnsi="Arial" w:cs="Arial"/>
+          <w:rFonts w:eastAsia="Arial"/>
           <w:color w:val="000000" w:themeColor="text1"/>
-          <w:sz w:val="32"/>
-          <w:szCs w:val="32"/>
+          <w:sz w:val="24"/>
+          <w:szCs w:val="24"/>
         </w:rPr>
       </w:pPr>
     </w:p>
@@ -219,10 +219,10 @@
         <w:spacing w:after="160" w:line="259" w:lineRule="auto"/>
         <w:jc w:val="center"/>
         <w:rPr>
-          <w:rFonts w:ascii="Arial" w:eastAsia="Arial" w:hAnsi="Arial" w:cs="Arial"/>
+          <w:rFonts w:eastAsia="Arial"/>
           <w:color w:val="000000" w:themeColor="text1"/>
-          <w:sz w:val="32"/>
-          <w:szCs w:val="32"/>
+          <w:sz w:val="24"/>
+          <w:szCs w:val="24"/>
         </w:rPr>
       </w:pPr>
     </w:p>
@@ -231,10 +231,10 @@
         <w:spacing w:after="160" w:line="259" w:lineRule="auto"/>
         <w:jc w:val="center"/>
         <w:rPr>
-          <w:rFonts w:ascii="Arial" w:eastAsia="Arial" w:hAnsi="Arial" w:cs="Arial"/>
+          <w:rFonts w:eastAsia="Arial"/>
           <w:color w:val="000000" w:themeColor="text1"/>
-          <w:sz w:val="32"/>
-          <w:szCs w:val="32"/>
+          <w:sz w:val="24"/>
+          <w:szCs w:val="24"/>
         </w:rPr>
       </w:pPr>
     </w:p>
@@ -243,10 +243,10 @@
         <w:spacing w:after="160" w:line="259" w:lineRule="auto"/>
         <w:jc w:val="center"/>
         <w:rPr>
-          <w:rFonts w:ascii="Arial" w:eastAsia="Arial" w:hAnsi="Arial" w:cs="Arial"/>
+          <w:rFonts w:eastAsia="Arial"/>
           <w:color w:val="000000" w:themeColor="text1"/>
-          <w:sz w:val="32"/>
-          <w:szCs w:val="32"/>
+          <w:sz w:val="24"/>
+          <w:szCs w:val="24"/>
         </w:rPr>
       </w:pPr>
     </w:p>
@@ -255,18 +255,18 @@
         <w:spacing w:after="160" w:line="259" w:lineRule="auto"/>
         <w:jc w:val="center"/>
         <w:rPr>
-          <w:rFonts w:ascii="Arial" w:eastAsia="Arial" w:hAnsi="Arial" w:cs="Arial"/>
+          <w:rFonts w:eastAsia="Arial"/>
           <w:color w:val="000000" w:themeColor="text1"/>
-          <w:sz w:val="32"/>
-          <w:szCs w:val="32"/>
-        </w:rPr>
-      </w:pPr>
-      <w:r>
-        <w:rPr>
-          <w:rFonts w:ascii="Arial" w:eastAsia="Arial" w:hAnsi="Arial" w:cs="Arial"/>
+          <w:sz w:val="24"/>
+          <w:szCs w:val="24"/>
+        </w:rPr>
+      </w:pPr>
+      <w:r>
+        <w:rPr>
+          <w:rFonts w:eastAsia="Arial"/>
           <w:color w:val="000000" w:themeColor="text1"/>
-          <w:sz w:val="32"/>
-          <w:szCs w:val="32"/>
+          <w:sz w:val="24"/>
+          <w:szCs w:val="24"/>
           <w:lang w:val="en-PH"/>
         </w:rPr>
         <w:t>Villamin Wood and Iron Works</w:t>
@@ -277,18 +277,18 @@
         <w:spacing w:after="160" w:line="259" w:lineRule="auto"/>
         <w:jc w:val="center"/>
         <w:rPr>
-          <w:rFonts w:ascii="Arial" w:eastAsia="Arial" w:hAnsi="Arial" w:cs="Arial"/>
+          <w:rFonts w:eastAsia="Arial"/>
           <w:color w:val="000000" w:themeColor="text1"/>
-          <w:sz w:val="32"/>
-          <w:szCs w:val="32"/>
-        </w:rPr>
-      </w:pPr>
-      <w:r>
-        <w:rPr>
-          <w:rFonts w:ascii="Arial" w:eastAsia="Arial" w:hAnsi="Arial" w:cs="Arial"/>
+          <w:sz w:val="24"/>
+          <w:szCs w:val="24"/>
+        </w:rPr>
+      </w:pPr>
+      <w:r>
+        <w:rPr>
+          <w:rFonts w:eastAsia="Arial"/>
           <w:color w:val="000000" w:themeColor="text1"/>
-          <w:sz w:val="32"/>
-          <w:szCs w:val="32"/>
+          <w:sz w:val="24"/>
+          <w:szCs w:val="24"/>
           <w:lang w:val="en-PH"/>
         </w:rPr>
         <w:t>G367+F29, MRT Ave</w:t>
@@ -299,18 +299,18 @@
         <w:spacing w:after="160" w:line="259" w:lineRule="auto"/>
         <w:jc w:val="center"/>
         <w:rPr>
-          <w:rFonts w:ascii="Arial" w:eastAsia="Arial" w:hAnsi="Arial" w:cs="Arial"/>
+          <w:rFonts w:eastAsia="Arial"/>
           <w:color w:val="000000" w:themeColor="text1"/>
-          <w:sz w:val="32"/>
-          <w:szCs w:val="32"/>
-        </w:rPr>
-      </w:pPr>
-      <w:r>
-        <w:rPr>
-          <w:rFonts w:ascii="Arial" w:eastAsia="Arial" w:hAnsi="Arial" w:cs="Arial"/>
+          <w:sz w:val="24"/>
+          <w:szCs w:val="24"/>
+        </w:rPr>
+      </w:pPr>
+      <w:r>
+        <w:rPr>
+          <w:rFonts w:eastAsia="Arial"/>
           <w:color w:val="000000" w:themeColor="text1"/>
-          <w:sz w:val="32"/>
-          <w:szCs w:val="32"/>
+          <w:sz w:val="24"/>
+          <w:szCs w:val="24"/>
           <w:lang w:val="en-PH"/>
         </w:rPr>
         <w:t>Taguig, 1632</w:t>
@@ -321,10 +321,10 @@
         <w:spacing w:after="160" w:line="259" w:lineRule="auto"/>
         <w:jc w:val="center"/>
         <w:rPr>
-          <w:rFonts w:ascii="Arial" w:eastAsia="Arial" w:hAnsi="Arial" w:cs="Arial"/>
+          <w:rFonts w:eastAsia="Arial"/>
           <w:color w:val="000000" w:themeColor="text1"/>
-          <w:sz w:val="32"/>
-          <w:szCs w:val="32"/>
+          <w:sz w:val="24"/>
+          <w:szCs w:val="24"/>
           <w:lang w:val="en-PH"/>
         </w:rPr>
       </w:pPr>
@@ -334,10 +334,10 @@
         <w:spacing w:after="160" w:line="259" w:lineRule="auto"/>
         <w:jc w:val="center"/>
         <w:rPr>
-          <w:rFonts w:ascii="Arial" w:eastAsia="Arial" w:hAnsi="Arial" w:cs="Arial"/>
+          <w:rFonts w:eastAsia="Arial"/>
           <w:color w:val="000000" w:themeColor="text1"/>
-          <w:sz w:val="32"/>
-          <w:szCs w:val="32"/>
+          <w:sz w:val="24"/>
+          <w:szCs w:val="24"/>
           <w:lang w:val="en-PH"/>
         </w:rPr>
         <w:sectPr>
@@ -352,20 +352,20 @@
       </w:pPr>
       <w:r>
         <w:rPr>
-          <w:rFonts w:ascii="Arial" w:eastAsia="Arial" w:hAnsi="Arial" w:cs="Arial"/>
+          <w:rFonts w:eastAsia="Arial"/>
           <w:color w:val="000000" w:themeColor="text1"/>
-          <w:sz w:val="32"/>
-          <w:szCs w:val="32"/>
+          <w:sz w:val="24"/>
+          <w:szCs w:val="24"/>
           <w:lang w:val="en-PH"/>
         </w:rPr>
         <w:t>April</w:t>
       </w:r>
       <w:r>
         <w:rPr>
-          <w:rFonts w:ascii="Arial" w:eastAsia="Arial" w:hAnsi="Arial" w:cs="Arial"/>
+          <w:rFonts w:eastAsia="Arial"/>
           <w:color w:val="000000" w:themeColor="text1"/>
-          <w:sz w:val="32"/>
-          <w:szCs w:val="32"/>
+          <w:sz w:val="24"/>
+          <w:szCs w:val="24"/>
           <w:lang w:val="en-PH"/>
         </w:rPr>
         <w:t xml:space="preserve"> 2023</w:t>
@@ -374,10 +374,10 @@
     <w:sdt>
       <w:sdtPr>
         <w:rPr>
-          <w:rFonts w:ascii="Arial" w:eastAsia="Times New Roman" w:hAnsi="Arial" w:cs="Arial"/>
+          <w:rFonts w:ascii="Times New Roman" w:eastAsia="Times New Roman" w:hAnsi="Times New Roman" w:cs="Times New Roman"/>
           <w:color w:val="auto"/>
-          <w:sz w:val="20"/>
-          <w:szCs w:val="20"/>
+          <w:sz w:val="24"/>
+          <w:szCs w:val="24"/>
         </w:rPr>
         <w:id w:val="-688527739"/>
         <w:docPartObj>
@@ -399,18 +399,22 @@
             <w:spacing w:line="480" w:lineRule="auto"/>
             <w:jc w:val="center"/>
             <w:rPr>
-              <w:rFonts w:ascii="Arial" w:hAnsi="Arial" w:cs="Arial"/>
+              <w:rFonts w:ascii="Times New Roman" w:hAnsi="Times New Roman" w:cs="Times New Roman"/>
               <w:b/>
               <w:bCs/>
               <w:color w:val="auto"/>
+              <w:sz w:val="24"/>
+              <w:szCs w:val="24"/>
             </w:rPr>
           </w:pPr>
           <w:r>
             <w:rPr>
-              <w:rFonts w:ascii="Arial" w:hAnsi="Arial" w:cs="Arial"/>
+              <w:rFonts w:ascii="Times New Roman" w:hAnsi="Times New Roman" w:cs="Times New Roman"/>
               <w:b/>
               <w:bCs/>
               <w:color w:val="auto"/>
+              <w:sz w:val="24"/>
+              <w:szCs w:val="24"/>
             </w:rPr>
             <w:t>Table of Contents</w:t>
           </w:r>
@@ -419,29 +423,28 @@
           <w:pPr>
             <w:pStyle w:val="TOC1"/>
             <w:rPr>
-              <w:rFonts w:asciiTheme="minorHAnsi" w:eastAsiaTheme="minorEastAsia" w:hAnsiTheme="minorHAnsi" w:cstheme="minorBidi"/>
+              <w:rFonts w:eastAsiaTheme="minorEastAsia"/>
               <w:noProof/>
               <w:kern w:val="2"/>
-              <w:sz w:val="22"/>
-              <w:szCs w:val="22"/>
+              <w:szCs w:val="24"/>
               <w14:ligatures w14:val="standardContextual"/>
             </w:rPr>
           </w:pPr>
           <w:r>
             <w:rPr>
-              <w:rFonts w:ascii="Arial" w:hAnsi="Arial" w:cs="Arial"/>
+              <w:szCs w:val="24"/>
             </w:rPr>
             <w:fldChar w:fldCharType="begin"/>
           </w:r>
           <w:r>
             <w:rPr>
-              <w:rFonts w:ascii="Arial" w:hAnsi="Arial" w:cs="Arial"/>
+              <w:szCs w:val="24"/>
             </w:rPr>
             <w:instrText xml:space="preserve"> TOC \o "1-3" \h \z \u </w:instrText>
           </w:r>
           <w:r>
             <w:rPr>
-              <w:rFonts w:ascii="Arial" w:hAnsi="Arial" w:cs="Arial"/>
+              <w:szCs w:val="24"/>
             </w:rPr>
             <w:fldChar w:fldCharType="separate"/>
           </w:r>
@@ -449,8 +452,8 @@
             <w:r>
               <w:rPr>
                 <w:rStyle w:val="Hyperlink"/>
-                <w:rFonts w:ascii="Arial" w:hAnsi="Arial" w:cs="Arial"/>
                 <w:noProof/>
+                <w:szCs w:val="24"/>
               </w:rPr>
               <w:t>Introduction</w:t>
             </w:r>
@@ -458,6 +461,7 @@
               <w:rPr>
                 <w:noProof/>
                 <w:webHidden/>
+                <w:szCs w:val="24"/>
               </w:rPr>
               <w:tab/>
             </w:r>
@@ -465,6 +469,7 @@
               <w:rPr>
                 <w:noProof/>
                 <w:webHidden/>
+                <w:szCs w:val="24"/>
               </w:rPr>
               <w:fldChar w:fldCharType="begin"/>
             </w:r>
@@ -472,6 +477,7 @@
               <w:rPr>
                 <w:noProof/>
                 <w:webHidden/>
+                <w:szCs w:val="24"/>
               </w:rPr>
               <w:instrText xml:space="preserve"> PAGEREF _Toc136943062 \h </w:instrText>
             </w:r>
@@ -479,12 +485,14 @@
               <w:rPr>
                 <w:noProof/>
                 <w:webHidden/>
+                <w:szCs w:val="24"/>
               </w:rPr>
             </w:r>
             <w:r>
               <w:rPr>
                 <w:noProof/>
                 <w:webHidden/>
+                <w:szCs w:val="24"/>
               </w:rPr>
               <w:fldChar w:fldCharType="separate"/>
             </w:r>
@@ -492,6 +500,7 @@
               <w:rPr>
                 <w:noProof/>
                 <w:webHidden/>
+                <w:szCs w:val="24"/>
               </w:rPr>
               <w:t>2</w:t>
             </w:r>
@@ -499,6 +508,7 @@
               <w:rPr>
                 <w:noProof/>
                 <w:webHidden/>
+                <w:szCs w:val="24"/>
               </w:rPr>
               <w:fldChar w:fldCharType="end"/>
             </w:r>
@@ -508,11 +518,10 @@
           <w:pPr>
             <w:pStyle w:val="TOC1"/>
             <w:rPr>
-              <w:rFonts w:asciiTheme="minorHAnsi" w:eastAsiaTheme="minorEastAsia" w:hAnsiTheme="minorHAnsi" w:cstheme="minorBidi"/>
+              <w:rFonts w:eastAsiaTheme="minorEastAsia"/>
               <w:noProof/>
               <w:kern w:val="2"/>
-              <w:sz w:val="22"/>
-              <w:szCs w:val="22"/>
+              <w:szCs w:val="24"/>
               <w14:ligatures w14:val="standardContextual"/>
             </w:rPr>
           </w:pPr>
@@ -520,8 +529,8 @@
             <w:r>
               <w:rPr>
                 <w:rStyle w:val="Hyperlink"/>
-                <w:rFonts w:ascii="Arial" w:hAnsi="Arial" w:cs="Arial"/>
                 <w:noProof/>
+                <w:szCs w:val="24"/>
               </w:rPr>
               <w:t>Schedule Management Approach</w:t>
             </w:r>
@@ -529,6 +538,7 @@
               <w:rPr>
                 <w:noProof/>
                 <w:webHidden/>
+                <w:szCs w:val="24"/>
               </w:rPr>
               <w:tab/>
             </w:r>
@@ -536,6 +546,7 @@
               <w:rPr>
                 <w:noProof/>
                 <w:webHidden/>
+                <w:szCs w:val="24"/>
               </w:rPr>
               <w:fldChar w:fldCharType="begin"/>
             </w:r>
@@ -543,6 +554,7 @@
               <w:rPr>
                 <w:noProof/>
                 <w:webHidden/>
+                <w:szCs w:val="24"/>
               </w:rPr>
               <w:instrText xml:space="preserve"> PAGEREF _Toc136943063 \h </w:instrText>
             </w:r>
@@ -550,12 +562,14 @@
               <w:rPr>
                 <w:noProof/>
                 <w:webHidden/>
+                <w:szCs w:val="24"/>
               </w:rPr>
             </w:r>
             <w:r>
               <w:rPr>
                 <w:noProof/>
                 <w:webHidden/>
+                <w:szCs w:val="24"/>
               </w:rPr>
               <w:fldChar w:fldCharType="separate"/>
             </w:r>
@@ -563,6 +577,7 @@
               <w:rPr>
                 <w:noProof/>
                 <w:webHidden/>
+                <w:szCs w:val="24"/>
               </w:rPr>
               <w:t>2</w:t>
             </w:r>
@@ -570,6 +585,7 @@
               <w:rPr>
                 <w:noProof/>
                 <w:webHidden/>
+                <w:szCs w:val="24"/>
               </w:rPr>
               <w:fldChar w:fldCharType="end"/>
             </w:r>
@@ -579,11 +595,10 @@
           <w:pPr>
             <w:pStyle w:val="TOC1"/>
             <w:rPr>
-              <w:rFonts w:asciiTheme="minorHAnsi" w:eastAsiaTheme="minorEastAsia" w:hAnsiTheme="minorHAnsi" w:cstheme="minorBidi"/>
+              <w:rFonts w:eastAsiaTheme="minorEastAsia"/>
               <w:noProof/>
               <w:kern w:val="2"/>
-              <w:sz w:val="22"/>
-              <w:szCs w:val="22"/>
+              <w:szCs w:val="24"/>
               <w14:ligatures w14:val="standardContextual"/>
             </w:rPr>
           </w:pPr>
@@ -591,8 +606,8 @@
             <w:r>
               <w:rPr>
                 <w:rStyle w:val="Hyperlink"/>
-                <w:rFonts w:ascii="Arial" w:hAnsi="Arial" w:cs="Arial"/>
                 <w:noProof/>
+                <w:szCs w:val="24"/>
               </w:rPr>
               <w:t>Schedule Control</w:t>
             </w:r>
@@ -600,6 +615,7 @@
               <w:rPr>
                 <w:noProof/>
                 <w:webHidden/>
+                <w:szCs w:val="24"/>
               </w:rPr>
               <w:tab/>
             </w:r>
@@ -607,6 +623,7 @@
               <w:rPr>
                 <w:noProof/>
                 <w:webHidden/>
+                <w:szCs w:val="24"/>
               </w:rPr>
               <w:fldChar w:fldCharType="begin"/>
             </w:r>
@@ -614,6 +631,7 @@
               <w:rPr>
                 <w:noProof/>
                 <w:webHidden/>
+                <w:szCs w:val="24"/>
               </w:rPr>
               <w:instrText xml:space="preserve"> PAGEREF _Toc136943064 \h </w:instrText>
             </w:r>
@@ -621,12 +639,14 @@
               <w:rPr>
                 <w:noProof/>
                 <w:webHidden/>
+                <w:szCs w:val="24"/>
               </w:rPr>
             </w:r>
             <w:r>
               <w:rPr>
                 <w:noProof/>
                 <w:webHidden/>
+                <w:szCs w:val="24"/>
               </w:rPr>
               <w:fldChar w:fldCharType="separate"/>
             </w:r>
@@ -634,6 +654,7 @@
               <w:rPr>
                 <w:noProof/>
                 <w:webHidden/>
+                <w:szCs w:val="24"/>
               </w:rPr>
               <w:t>3</w:t>
             </w:r>
@@ -641,6 +662,7 @@
               <w:rPr>
                 <w:noProof/>
                 <w:webHidden/>
+                <w:szCs w:val="24"/>
               </w:rPr>
               <w:fldChar w:fldCharType="end"/>
             </w:r>
@@ -650,11 +672,10 @@
           <w:pPr>
             <w:pStyle w:val="TOC1"/>
             <w:rPr>
-              <w:rFonts w:asciiTheme="minorHAnsi" w:eastAsiaTheme="minorEastAsia" w:hAnsiTheme="minorHAnsi" w:cstheme="minorBidi"/>
+              <w:rFonts w:eastAsiaTheme="minorEastAsia"/>
               <w:noProof/>
               <w:kern w:val="2"/>
-              <w:sz w:val="22"/>
-              <w:szCs w:val="22"/>
+              <w:szCs w:val="24"/>
               <w14:ligatures w14:val="standardContextual"/>
             </w:rPr>
           </w:pPr>
@@ -662,8 +683,8 @@
             <w:r>
               <w:rPr>
                 <w:rStyle w:val="Hyperlink"/>
-                <w:rFonts w:ascii="Arial" w:hAnsi="Arial" w:cs="Arial"/>
                 <w:noProof/>
+                <w:szCs w:val="24"/>
               </w:rPr>
               <w:t>Schedule Changes and Thresholds</w:t>
             </w:r>
@@ -671,6 +692,7 @@
               <w:rPr>
                 <w:noProof/>
                 <w:webHidden/>
+                <w:szCs w:val="24"/>
               </w:rPr>
               <w:tab/>
             </w:r>
@@ -678,6 +700,7 @@
               <w:rPr>
                 <w:noProof/>
                 <w:webHidden/>
+                <w:szCs w:val="24"/>
               </w:rPr>
               <w:fldChar w:fldCharType="begin"/>
             </w:r>
@@ -685,6 +708,7 @@
               <w:rPr>
                 <w:noProof/>
                 <w:webHidden/>
+                <w:szCs w:val="24"/>
               </w:rPr>
               <w:instrText xml:space="preserve"> PAGEREF _Toc136943065 \h </w:instrText>
             </w:r>
@@ -692,12 +716,14 @@
               <w:rPr>
                 <w:noProof/>
                 <w:webHidden/>
+                <w:szCs w:val="24"/>
               </w:rPr>
             </w:r>
             <w:r>
               <w:rPr>
                 <w:noProof/>
                 <w:webHidden/>
+                <w:szCs w:val="24"/>
               </w:rPr>
               <w:fldChar w:fldCharType="separate"/>
             </w:r>
@@ -705,6 +731,7 @@
               <w:rPr>
                 <w:noProof/>
                 <w:webHidden/>
+                <w:szCs w:val="24"/>
               </w:rPr>
               <w:t>3</w:t>
             </w:r>
@@ -712,6 +739,7 @@
               <w:rPr>
                 <w:noProof/>
                 <w:webHidden/>
+                <w:szCs w:val="24"/>
               </w:rPr>
               <w:fldChar w:fldCharType="end"/>
             </w:r>
@@ -721,11 +749,10 @@
           <w:pPr>
             <w:pStyle w:val="TOC1"/>
             <w:rPr>
-              <w:rFonts w:asciiTheme="minorHAnsi" w:eastAsiaTheme="minorEastAsia" w:hAnsiTheme="minorHAnsi" w:cstheme="minorBidi"/>
+              <w:rFonts w:eastAsiaTheme="minorEastAsia"/>
               <w:noProof/>
               <w:kern w:val="2"/>
-              <w:sz w:val="22"/>
-              <w:szCs w:val="22"/>
+              <w:szCs w:val="24"/>
               <w14:ligatures w14:val="standardContextual"/>
             </w:rPr>
           </w:pPr>
@@ -733,8 +760,8 @@
             <w:r>
               <w:rPr>
                 <w:rStyle w:val="Hyperlink"/>
-                <w:rFonts w:ascii="Arial" w:hAnsi="Arial" w:cs="Arial"/>
                 <w:noProof/>
+                <w:szCs w:val="24"/>
               </w:rPr>
               <w:t>Scope Change</w:t>
             </w:r>
@@ -742,6 +769,7 @@
               <w:rPr>
                 <w:noProof/>
                 <w:webHidden/>
+                <w:szCs w:val="24"/>
               </w:rPr>
               <w:tab/>
             </w:r>
@@ -749,6 +777,7 @@
               <w:rPr>
                 <w:noProof/>
                 <w:webHidden/>
+                <w:szCs w:val="24"/>
               </w:rPr>
               <w:fldChar w:fldCharType="begin"/>
             </w:r>
@@ -756,6 +785,7 @@
               <w:rPr>
                 <w:noProof/>
                 <w:webHidden/>
+                <w:szCs w:val="24"/>
               </w:rPr>
               <w:instrText xml:space="preserve"> PAGEREF _Toc136943066 \h </w:instrText>
             </w:r>
@@ -763,12 +793,14 @@
               <w:rPr>
                 <w:noProof/>
                 <w:webHidden/>
+                <w:szCs w:val="24"/>
               </w:rPr>
             </w:r>
             <w:r>
               <w:rPr>
                 <w:noProof/>
                 <w:webHidden/>
+                <w:szCs w:val="24"/>
               </w:rPr>
               <w:fldChar w:fldCharType="separate"/>
             </w:r>
@@ -776,6 +808,7 @@
               <w:rPr>
                 <w:noProof/>
                 <w:webHidden/>
+                <w:szCs w:val="24"/>
               </w:rPr>
               <w:t>3</w:t>
             </w:r>
@@ -783,6 +816,7 @@
               <w:rPr>
                 <w:noProof/>
                 <w:webHidden/>
+                <w:szCs w:val="24"/>
               </w:rPr>
               <w:fldChar w:fldCharType="end"/>
             </w:r>
@@ -792,11 +826,10 @@
           <w:pPr>
             <w:pStyle w:val="TOC1"/>
             <w:rPr>
-              <w:rFonts w:asciiTheme="minorHAnsi" w:eastAsiaTheme="minorEastAsia" w:hAnsiTheme="minorHAnsi" w:cstheme="minorBidi"/>
+              <w:rFonts w:eastAsiaTheme="minorEastAsia"/>
               <w:noProof/>
               <w:kern w:val="2"/>
-              <w:sz w:val="22"/>
-              <w:szCs w:val="22"/>
+              <w:szCs w:val="24"/>
               <w14:ligatures w14:val="standardContextual"/>
             </w:rPr>
           </w:pPr>
@@ -804,8 +837,8 @@
             <w:r>
               <w:rPr>
                 <w:rStyle w:val="Hyperlink"/>
-                <w:rFonts w:ascii="Arial" w:hAnsi="Arial" w:cs="Arial"/>
                 <w:noProof/>
+                <w:szCs w:val="24"/>
               </w:rPr>
               <w:t>Appendices</w:t>
             </w:r>
@@ -813,6 +846,7 @@
               <w:rPr>
                 <w:noProof/>
                 <w:webHidden/>
+                <w:szCs w:val="24"/>
               </w:rPr>
               <w:tab/>
             </w:r>
@@ -820,6 +854,7 @@
               <w:rPr>
                 <w:noProof/>
                 <w:webHidden/>
+                <w:szCs w:val="24"/>
               </w:rPr>
               <w:fldChar w:fldCharType="begin"/>
             </w:r>
@@ -827,6 +862,7 @@
               <w:rPr>
                 <w:noProof/>
                 <w:webHidden/>
+                <w:szCs w:val="24"/>
               </w:rPr>
               <w:instrText xml:space="preserve"> PAGEREF _Toc136943067 \h </w:instrText>
             </w:r>
@@ -834,12 +870,14 @@
               <w:rPr>
                 <w:noProof/>
                 <w:webHidden/>
+                <w:szCs w:val="24"/>
               </w:rPr>
             </w:r>
             <w:r>
               <w:rPr>
                 <w:noProof/>
                 <w:webHidden/>
+                <w:szCs w:val="24"/>
               </w:rPr>
               <w:fldChar w:fldCharType="separate"/>
             </w:r>
@@ -847,6 +885,7 @@
               <w:rPr>
                 <w:noProof/>
                 <w:webHidden/>
+                <w:szCs w:val="24"/>
               </w:rPr>
               <w:t>3</w:t>
             </w:r>
@@ -854,6 +893,7 @@
               <w:rPr>
                 <w:noProof/>
                 <w:webHidden/>
+                <w:szCs w:val="24"/>
               </w:rPr>
               <w:fldChar w:fldCharType="end"/>
             </w:r>
@@ -863,11 +903,10 @@
           <w:pPr>
             <w:pStyle w:val="TOC1"/>
             <w:rPr>
-              <w:rFonts w:asciiTheme="minorHAnsi" w:eastAsiaTheme="minorEastAsia" w:hAnsiTheme="minorHAnsi" w:cstheme="minorBidi"/>
+              <w:rFonts w:eastAsiaTheme="minorEastAsia"/>
               <w:noProof/>
               <w:kern w:val="2"/>
-              <w:sz w:val="22"/>
-              <w:szCs w:val="22"/>
+              <w:szCs w:val="24"/>
               <w14:ligatures w14:val="standardContextual"/>
             </w:rPr>
           </w:pPr>
@@ -875,8 +914,8 @@
             <w:r>
               <w:rPr>
                 <w:rStyle w:val="Hyperlink"/>
-                <w:rFonts w:ascii="Arial" w:hAnsi="Arial" w:cs="Arial"/>
                 <w:noProof/>
+                <w:szCs w:val="24"/>
               </w:rPr>
               <w:t>Sponsor Acceptance</w:t>
             </w:r>
@@ -884,6 +923,7 @@
               <w:rPr>
                 <w:noProof/>
                 <w:webHidden/>
+                <w:szCs w:val="24"/>
               </w:rPr>
               <w:tab/>
             </w:r>
@@ -891,6 +931,7 @@
               <w:rPr>
                 <w:noProof/>
                 <w:webHidden/>
+                <w:szCs w:val="24"/>
               </w:rPr>
               <w:fldChar w:fldCharType="begin"/>
             </w:r>
@@ -898,6 +939,7 @@
               <w:rPr>
                 <w:noProof/>
                 <w:webHidden/>
+                <w:szCs w:val="24"/>
               </w:rPr>
               <w:instrText xml:space="preserve"> PAGEREF _Toc136943068 \h </w:instrText>
             </w:r>
@@ -905,12 +947,14 @@
               <w:rPr>
                 <w:noProof/>
                 <w:webHidden/>
+                <w:szCs w:val="24"/>
               </w:rPr>
             </w:r>
             <w:r>
               <w:rPr>
                 <w:noProof/>
                 <w:webHidden/>
+                <w:szCs w:val="24"/>
               </w:rPr>
               <w:fldChar w:fldCharType="separate"/>
             </w:r>
@@ -918,6 +962,7 @@
               <w:rPr>
                 <w:noProof/>
                 <w:webHidden/>
+                <w:szCs w:val="24"/>
               </w:rPr>
               <w:t>7</w:t>
             </w:r>
@@ -925,6 +970,7 @@
               <w:rPr>
                 <w:noProof/>
                 <w:webHidden/>
+                <w:szCs w:val="24"/>
               </w:rPr>
               <w:fldChar w:fldCharType="end"/>
             </w:r>
@@ -934,18 +980,20 @@
           <w:pPr>
             <w:spacing w:line="480" w:lineRule="auto"/>
             <w:rPr>
-              <w:rFonts w:ascii="Arial" w:hAnsi="Arial" w:cs="Arial"/>
               <w:b/>
               <w:bCs/>
               <w:noProof/>
+              <w:sz w:val="24"/>
+              <w:szCs w:val="24"/>
             </w:rPr>
           </w:pPr>
           <w:r>
             <w:rPr>
-              <w:rFonts w:ascii="Arial" w:hAnsi="Arial" w:cs="Arial"/>
               <w:b/>
               <w:bCs/>
               <w:noProof/>
+              <w:sz w:val="24"/>
+              <w:szCs w:val="24"/>
             </w:rPr>
             <w:fldChar w:fldCharType="end"/>
           </w:r>
@@ -956,12 +1004,14 @@
       <w:pPr>
         <w:spacing w:line="480" w:lineRule="auto"/>
         <w:rPr>
-          <w:rFonts w:ascii="Arial" w:hAnsi="Arial" w:cs="Arial"/>
-        </w:rPr>
-      </w:pPr>
-      <w:r>
-        <w:rPr>
-          <w:rFonts w:ascii="Arial" w:hAnsi="Arial" w:cs="Arial"/>
+          <w:sz w:val="24"/>
+          <w:szCs w:val="24"/>
+        </w:rPr>
+      </w:pPr>
+      <w:r>
+        <w:rPr>
+          <w:sz w:val="24"/>
+          <w:szCs w:val="24"/>
         </w:rPr>
         <w:br w:type="page"/>
       </w:r>
@@ -972,17 +1022,42 @@
         <w:spacing w:line="480" w:lineRule="auto"/>
         <w:jc w:val="left"/>
         <w:rPr>
-          <w:rFonts w:ascii="Arial" w:hAnsi="Arial" w:cs="Arial"/>
+          <w:sz w:val="32"/>
+          <w:szCs w:val="32"/>
         </w:rPr>
       </w:pPr>
       <w:bookmarkStart w:id="0" w:name="_Toc136943062"/>
       <w:r>
         <w:rPr>
-          <w:rFonts w:ascii="Arial" w:hAnsi="Arial" w:cs="Arial"/>
-          <w:sz w:val="28"/>
-          <w:szCs w:val="24"/>
+          <w:sz w:val="32"/>
+          <w:szCs w:val="32"/>
         </w:rPr>
         <w:lastRenderedPageBreak/>
+        <w:t>6.4. Schedule Management Plan</w:t>
+      </w:r>
+    </w:p>
+    <w:p>
+      <w:pPr>
+        <w:pStyle w:val="Heading1"/>
+        <w:spacing w:line="480" w:lineRule="auto"/>
+        <w:jc w:val="left"/>
+        <w:rPr>
+          <w:sz w:val="32"/>
+          <w:szCs w:val="32"/>
+        </w:rPr>
+      </w:pPr>
+      <w:r>
+        <w:rPr>
+          <w:sz w:val="32"/>
+          <w:szCs w:val="32"/>
+        </w:rPr>
+        <w:t xml:space="preserve">6.4.1. </w:t>
+      </w:r>
+      <w:r>
+        <w:rPr>
+          <w:sz w:val="32"/>
+          <w:szCs w:val="32"/>
+        </w:rPr>
         <w:t>Introduction</w:t>
       </w:r>
       <w:bookmarkEnd w:id="0"/>
@@ -993,14 +1068,12 @@
         <w:ind w:firstLine="720"/>
         <w:jc w:val="both"/>
         <w:rPr>
-          <w:rFonts w:ascii="Arial" w:hAnsi="Arial" w:cs="Arial"/>
-          <w:sz w:val="24"/>
-          <w:szCs w:val="24"/>
-        </w:rPr>
-      </w:pPr>
-      <w:r>
-        <w:rPr>
-          <w:rFonts w:ascii="Arial" w:hAnsi="Arial" w:cs="Arial"/>
+          <w:sz w:val="24"/>
+          <w:szCs w:val="24"/>
+        </w:rPr>
+      </w:pPr>
+      <w:r>
+        <w:rPr>
           <w:sz w:val="24"/>
           <w:szCs w:val="24"/>
         </w:rPr>
@@ -1008,7 +1081,6 @@
       </w:r>
       <w:r>
         <w:rPr>
-          <w:rFonts w:ascii="Arial" w:hAnsi="Arial" w:cs="Arial"/>
           <w:sz w:val="24"/>
           <w:szCs w:val="24"/>
         </w:rPr>
@@ -1016,7 +1088,6 @@
       </w:r>
       <w:r>
         <w:rPr>
-          <w:rFonts w:ascii="Arial" w:hAnsi="Arial" w:cs="Arial"/>
           <w:sz w:val="24"/>
           <w:szCs w:val="24"/>
         </w:rPr>
@@ -1024,7 +1095,6 @@
       </w:r>
       <w:r>
         <w:rPr>
-          <w:rFonts w:ascii="Arial" w:hAnsi="Arial" w:cs="Arial"/>
           <w:sz w:val="24"/>
           <w:szCs w:val="24"/>
         </w:rPr>
@@ -1032,7 +1102,6 @@
       </w:r>
       <w:r>
         <w:rPr>
-          <w:rFonts w:ascii="Arial" w:hAnsi="Arial" w:cs="Arial"/>
           <w:sz w:val="24"/>
           <w:szCs w:val="24"/>
         </w:rPr>
@@ -1040,7 +1109,6 @@
       </w:r>
       <w:r>
         <w:rPr>
-          <w:rFonts w:ascii="Arial" w:hAnsi="Arial" w:cs="Arial"/>
           <w:sz w:val="24"/>
           <w:szCs w:val="24"/>
         </w:rPr>
@@ -1048,7 +1116,6 @@
       </w:r>
       <w:r>
         <w:rPr>
-          <w:rFonts w:ascii="Arial" w:hAnsi="Arial" w:cs="Arial"/>
           <w:sz w:val="24"/>
           <w:szCs w:val="24"/>
         </w:rPr>
@@ -1058,9 +1125,11 @@
     <w:p>
       <w:pPr>
         <w:spacing w:line="480" w:lineRule="auto"/>
-        <w:rPr>
-          <w:rFonts w:ascii="Arial" w:hAnsi="Arial" w:cs="Arial"/>
-          <w:sz w:val="24"/>
+        <w:ind w:firstLine="720"/>
+        <w:jc w:val="both"/>
+        <w:rPr>
+          <w:sz w:val="24"/>
+          <w:szCs w:val="24"/>
         </w:rPr>
       </w:pPr>
     </w:p>
@@ -1070,17 +1139,22 @@
         <w:spacing w:line="480" w:lineRule="auto"/>
         <w:jc w:val="left"/>
         <w:rPr>
-          <w:rFonts w:ascii="Arial" w:hAnsi="Arial" w:cs="Arial"/>
-          <w:sz w:val="28"/>
-          <w:szCs w:val="24"/>
+          <w:sz w:val="32"/>
+          <w:szCs w:val="32"/>
         </w:rPr>
       </w:pPr>
       <w:bookmarkStart w:id="1" w:name="_Toc136943063"/>
       <w:r>
         <w:rPr>
-          <w:rFonts w:ascii="Arial" w:hAnsi="Arial" w:cs="Arial"/>
-          <w:sz w:val="28"/>
-          <w:szCs w:val="24"/>
+          <w:sz w:val="32"/>
+          <w:szCs w:val="32"/>
+        </w:rPr>
+        <w:t xml:space="preserve">6.4.2. </w:t>
+      </w:r>
+      <w:r>
+        <w:rPr>
+          <w:sz w:val="32"/>
+          <w:szCs w:val="32"/>
         </w:rPr>
         <w:t>Schedule Management Approach</w:t>
       </w:r>
@@ -1092,14 +1166,14 @@
         <w:ind w:firstLine="720"/>
         <w:jc w:val="both"/>
         <w:rPr>
-          <w:rFonts w:ascii="Arial" w:hAnsi="Arial" w:cs="Arial"/>
-          <w:sz w:val="24"/>
-        </w:rPr>
-      </w:pPr>
-      <w:r>
-        <w:rPr>
-          <w:rFonts w:ascii="Arial" w:hAnsi="Arial" w:cs="Arial"/>
-          <w:sz w:val="24"/>
+          <w:sz w:val="24"/>
+          <w:szCs w:val="24"/>
+        </w:rPr>
+      </w:pPr>
+      <w:r>
+        <w:rPr>
+          <w:sz w:val="24"/>
+          <w:szCs w:val="24"/>
         </w:rPr>
         <w:t>The schedule management plan will be created with the help of the deliverables in the Work Breakdown Structure (WBS). The specific work packages that must be carried out to complete each deliverable will be identified by the activity definition. To determine the order of work packages, an activity sequencing will be used and assigned between project activities. The number of work periods necessary to finish work packages will be determined using activity duration estimation. To finish schedule development, resource estimating will be used to allocate resources to work packages.</w:t>
       </w:r>
@@ -1110,28 +1184,28 @@
         <w:ind w:firstLine="720"/>
         <w:jc w:val="both"/>
         <w:rPr>
-          <w:rFonts w:ascii="Arial" w:hAnsi="Arial" w:cs="Arial"/>
-          <w:sz w:val="24"/>
-        </w:rPr>
-      </w:pPr>
-      <w:r>
-        <w:rPr>
-          <w:rFonts w:ascii="Arial" w:hAnsi="Arial" w:cs="Arial"/>
-          <w:sz w:val="24"/>
+          <w:sz w:val="24"/>
+          <w:szCs w:val="24"/>
+        </w:rPr>
+      </w:pPr>
+      <w:r>
+        <w:rPr>
+          <w:sz w:val="24"/>
+          <w:szCs w:val="24"/>
         </w:rPr>
         <w:t xml:space="preserve">Once an initial schedule has been done, the project team and stakeholders will review the task and must agree on the proposed work package assignments, </w:t>
       </w:r>
       <w:r>
         <w:rPr>
-          <w:rFonts w:ascii="Arial" w:hAnsi="Arial" w:cs="Arial"/>
-          <w:sz w:val="24"/>
+          <w:sz w:val="24"/>
+          <w:szCs w:val="24"/>
         </w:rPr>
         <w:t>duration,</w:t>
       </w:r>
       <w:r>
         <w:rPr>
-          <w:rFonts w:ascii="Arial" w:hAnsi="Arial" w:cs="Arial"/>
-          <w:sz w:val="24"/>
+          <w:sz w:val="24"/>
+          <w:szCs w:val="24"/>
         </w:rPr>
         <w:t xml:space="preserve"> and schedule. Afterwards, the project team will have it reviewed by the project sponsor for the approval and have the schedule baselined. </w:t>
       </w:r>
@@ -1141,8 +1215,8 @@
         <w:spacing w:line="480" w:lineRule="auto"/>
         <w:jc w:val="both"/>
         <w:rPr>
-          <w:rFonts w:ascii="Arial" w:hAnsi="Arial" w:cs="Arial"/>
-          <w:sz w:val="24"/>
+          <w:sz w:val="24"/>
+          <w:szCs w:val="24"/>
         </w:rPr>
       </w:pPr>
     </w:p>
@@ -1151,26 +1225,24 @@
         <w:spacing w:line="480" w:lineRule="auto"/>
         <w:jc w:val="both"/>
         <w:rPr>
-          <w:rFonts w:ascii="Arial" w:hAnsi="Arial" w:cs="Arial"/>
-          <w:sz w:val="24"/>
+          <w:sz w:val="24"/>
+          <w:szCs w:val="24"/>
         </w:rPr>
       </w:pPr>
     </w:p>
     <w:p>
       <w:pPr>
         <w:spacing w:line="480" w:lineRule="auto"/>
-        <w:jc w:val="both"/>
-        <w:rPr>
-          <w:rFonts w:ascii="Arial" w:hAnsi="Arial" w:cs="Arial"/>
-          <w:sz w:val="24"/>
-        </w:rPr>
-      </w:pPr>
-      <w:r>
-        <w:rPr>
-          <w:rFonts w:ascii="Arial" w:hAnsi="Arial" w:cs="Arial"/>
-          <w:sz w:val="24"/>
-        </w:rPr>
-        <w:lastRenderedPageBreak/>
+        <w:rPr>
+          <w:sz w:val="24"/>
+          <w:szCs w:val="24"/>
+        </w:rPr>
+      </w:pPr>
+      <w:r>
+        <w:rPr>
+          <w:sz w:val="24"/>
+          <w:szCs w:val="24"/>
+        </w:rPr>
         <w:t>The milestones for the projects schedule are as follows:</w:t>
       </w:r>
     </w:p>
@@ -1182,16 +1254,15 @@
           <w:numId w:val="24"/>
         </w:numPr>
         <w:spacing w:line="480" w:lineRule="auto"/>
-        <w:jc w:val="both"/>
-        <w:rPr>
-          <w:rFonts w:ascii="Arial" w:hAnsi="Arial" w:cs="Arial"/>
-          <w:sz w:val="24"/>
-        </w:rPr>
-      </w:pPr>
-      <w:r>
-        <w:rPr>
-          <w:rFonts w:ascii="Arial" w:hAnsi="Arial" w:cs="Arial"/>
-          <w:sz w:val="24"/>
+        <w:rPr>
+          <w:sz w:val="24"/>
+          <w:szCs w:val="24"/>
+        </w:rPr>
+      </w:pPr>
+      <w:r>
+        <w:rPr>
+          <w:sz w:val="24"/>
+          <w:szCs w:val="24"/>
         </w:rPr>
         <w:t>Completion of deliverables</w:t>
       </w:r>
@@ -1204,16 +1275,15 @@
           <w:numId w:val="24"/>
         </w:numPr>
         <w:spacing w:line="480" w:lineRule="auto"/>
-        <w:jc w:val="both"/>
-        <w:rPr>
-          <w:rFonts w:ascii="Arial" w:hAnsi="Arial" w:cs="Arial"/>
-          <w:sz w:val="24"/>
-        </w:rPr>
-      </w:pPr>
-      <w:r>
-        <w:rPr>
-          <w:rFonts w:ascii="Arial" w:hAnsi="Arial" w:cs="Arial"/>
-          <w:sz w:val="24"/>
+        <w:rPr>
+          <w:sz w:val="24"/>
+          <w:szCs w:val="24"/>
+        </w:rPr>
+      </w:pPr>
+      <w:r>
+        <w:rPr>
+          <w:sz w:val="24"/>
+          <w:szCs w:val="24"/>
         </w:rPr>
         <w:t>Completion of scope management plan and Work Breakdown Structure (WBS)</w:t>
       </w:r>
@@ -1226,16 +1296,15 @@
           <w:numId w:val="24"/>
         </w:numPr>
         <w:spacing w:line="480" w:lineRule="auto"/>
-        <w:jc w:val="both"/>
-        <w:rPr>
-          <w:rFonts w:ascii="Arial" w:hAnsi="Arial" w:cs="Arial"/>
-          <w:sz w:val="24"/>
-        </w:rPr>
-      </w:pPr>
-      <w:r>
-        <w:rPr>
-          <w:rFonts w:ascii="Arial" w:hAnsi="Arial" w:cs="Arial"/>
-          <w:sz w:val="24"/>
+        <w:rPr>
+          <w:sz w:val="24"/>
+          <w:szCs w:val="24"/>
+        </w:rPr>
+      </w:pPr>
+      <w:r>
+        <w:rPr>
+          <w:sz w:val="24"/>
+          <w:szCs w:val="24"/>
         </w:rPr>
         <w:t>Approval of initial schedule baseline</w:t>
       </w:r>
@@ -1248,16 +1317,15 @@
           <w:numId w:val="24"/>
         </w:numPr>
         <w:spacing w:line="480" w:lineRule="auto"/>
-        <w:jc w:val="both"/>
-        <w:rPr>
-          <w:rFonts w:ascii="Arial" w:hAnsi="Arial" w:cs="Arial"/>
-          <w:sz w:val="24"/>
-        </w:rPr>
-      </w:pPr>
-      <w:r>
-        <w:rPr>
-          <w:rFonts w:ascii="Arial" w:hAnsi="Arial" w:cs="Arial"/>
-          <w:sz w:val="24"/>
+        <w:rPr>
+          <w:sz w:val="24"/>
+          <w:szCs w:val="24"/>
+        </w:rPr>
+      </w:pPr>
+      <w:r>
+        <w:rPr>
+          <w:sz w:val="24"/>
+          <w:szCs w:val="24"/>
         </w:rPr>
         <w:t>Project Sponsor budget approval</w:t>
       </w:r>
@@ -1270,16 +1338,15 @@
           <w:numId w:val="24"/>
         </w:numPr>
         <w:spacing w:line="480" w:lineRule="auto"/>
-        <w:jc w:val="both"/>
-        <w:rPr>
-          <w:rFonts w:ascii="Arial" w:hAnsi="Arial" w:cs="Arial"/>
-          <w:sz w:val="24"/>
-        </w:rPr>
-      </w:pPr>
-      <w:r>
-        <w:rPr>
-          <w:rFonts w:ascii="Arial" w:hAnsi="Arial" w:cs="Arial"/>
-          <w:sz w:val="24"/>
+        <w:rPr>
+          <w:sz w:val="24"/>
+          <w:szCs w:val="24"/>
+        </w:rPr>
+      </w:pPr>
+      <w:r>
+        <w:rPr>
+          <w:sz w:val="24"/>
+          <w:szCs w:val="24"/>
         </w:rPr>
         <w:t>Roles and responsibilities approval</w:t>
       </w:r>
@@ -1292,45 +1359,83 @@
           <w:numId w:val="24"/>
         </w:numPr>
         <w:spacing w:line="480" w:lineRule="auto"/>
-        <w:jc w:val="both"/>
-        <w:rPr>
-          <w:rFonts w:ascii="Arial" w:hAnsi="Arial" w:cs="Arial"/>
-          <w:sz w:val="24"/>
-        </w:rPr>
-      </w:pPr>
-      <w:r>
-        <w:rPr>
-          <w:rFonts w:ascii="Arial" w:hAnsi="Arial" w:cs="Arial"/>
-          <w:sz w:val="24"/>
+        <w:rPr>
+          <w:sz w:val="24"/>
+          <w:szCs w:val="24"/>
+        </w:rPr>
+      </w:pPr>
+      <w:r>
+        <w:rPr>
+          <w:sz w:val="24"/>
+          <w:szCs w:val="24"/>
         </w:rPr>
         <w:t>Acceptance of deliverables</w:t>
       </w:r>
+    </w:p>
+    <w:p>
+      <w:pPr>
+        <w:spacing w:line="480" w:lineRule="auto"/>
+        <w:rPr>
+          <w:sz w:val="24"/>
+          <w:szCs w:val="24"/>
+        </w:rPr>
+      </w:pPr>
     </w:p>
     <w:p>
       <w:pPr>
         <w:spacing w:line="480" w:lineRule="auto"/>
         <w:jc w:val="both"/>
         <w:rPr>
-          <w:rFonts w:ascii="Arial" w:hAnsi="Arial" w:cs="Arial"/>
-          <w:sz w:val="24"/>
-        </w:rPr>
-      </w:pPr>
+          <w:sz w:val="24"/>
+          <w:szCs w:val="24"/>
+        </w:rPr>
+      </w:pPr>
+      <w:r>
+        <w:rPr>
+          <w:sz w:val="24"/>
+          <w:szCs w:val="24"/>
+        </w:rPr>
+        <w:t>Schedule development roles and responsibilities are the following:</w:t>
+      </w:r>
     </w:p>
     <w:p>
       <w:pPr>
         <w:spacing w:line="480" w:lineRule="auto"/>
         <w:jc w:val="both"/>
         <w:rPr>
-          <w:rFonts w:ascii="Arial" w:hAnsi="Arial" w:cs="Arial"/>
-          <w:sz w:val="24"/>
-        </w:rPr>
-      </w:pPr>
-      <w:r>
-        <w:rPr>
-          <w:rFonts w:ascii="Arial" w:hAnsi="Arial" w:cs="Arial"/>
-          <w:sz w:val="24"/>
-        </w:rPr>
-        <w:t>Schedule development roles and responsibilities are the following:</w:t>
+          <w:sz w:val="24"/>
+          <w:szCs w:val="24"/>
+        </w:rPr>
+      </w:pPr>
+      <w:r>
+        <w:rPr>
+          <w:b/>
+          <w:bCs/>
+          <w:sz w:val="24"/>
+          <w:szCs w:val="24"/>
+        </w:rPr>
+        <w:t xml:space="preserve">Project Manager – </w:t>
+      </w:r>
+      <w:r>
+        <w:rPr>
+          <w:sz w:val="24"/>
+          <w:szCs w:val="24"/>
+        </w:rPr>
+        <w:t xml:space="preserve">responsible for facilitating and checking the progress of the deliverables. </w:t>
+      </w:r>
+      <w:r>
+        <w:rPr>
+          <w:sz w:val="24"/>
+          <w:szCs w:val="24"/>
+        </w:rPr>
+        <w:t>The project</w:t>
+      </w:r>
+      <w:r>
+        <w:rPr>
+          <w:sz w:val="24"/>
+          <w:szCs w:val="24"/>
+        </w:rPr>
+        <w:t xml:space="preserve"> manager also supports the team, stakeholder, and project sponsor on validating the proposed schedule.</w:t>
       </w:r>
     </w:p>
     <w:p>
@@ -1338,39 +1443,25 @@
         <w:spacing w:line="480" w:lineRule="auto"/>
         <w:jc w:val="both"/>
         <w:rPr>
-          <w:rFonts w:ascii="Arial" w:hAnsi="Arial" w:cs="Arial"/>
-          <w:sz w:val="24"/>
-        </w:rPr>
-      </w:pPr>
-      <w:r>
-        <w:rPr>
-          <w:rFonts w:ascii="Arial" w:hAnsi="Arial" w:cs="Arial"/>
+          <w:sz w:val="24"/>
+          <w:szCs w:val="24"/>
+        </w:rPr>
+      </w:pPr>
+      <w:r>
+        <w:rPr>
           <w:b/>
           <w:bCs/>
           <w:sz w:val="24"/>
-        </w:rPr>
-        <w:t xml:space="preserve">Project Manager – </w:t>
-      </w:r>
-      <w:r>
-        <w:rPr>
-          <w:rFonts w:ascii="Arial" w:hAnsi="Arial" w:cs="Arial"/>
-          <w:sz w:val="24"/>
-        </w:rPr>
-        <w:t xml:space="preserve">responsible for facilitating and checking the progress of the deliverables. </w:t>
-      </w:r>
-      <w:r>
-        <w:rPr>
-          <w:rFonts w:ascii="Arial" w:hAnsi="Arial" w:cs="Arial"/>
-          <w:sz w:val="24"/>
-        </w:rPr>
-        <w:t>The project</w:t>
-      </w:r>
-      <w:r>
-        <w:rPr>
-          <w:rFonts w:ascii="Arial" w:hAnsi="Arial" w:cs="Arial"/>
-          <w:sz w:val="24"/>
-        </w:rPr>
-        <w:t xml:space="preserve"> manager also supports the team, stakeholder, and project sponsor on validating the proposed schedule.</w:t>
+          <w:szCs w:val="24"/>
+        </w:rPr>
+        <w:t xml:space="preserve">Project Team – </w:t>
+      </w:r>
+      <w:r>
+        <w:rPr>
+          <w:sz w:val="24"/>
+          <w:szCs w:val="24"/>
+        </w:rPr>
+        <w:t>responsible for working and completing the deliverables. The project team is also responsible for reviewing the proposed schedule and assigning activities after the schedule’s approval.</w:t>
       </w:r>
     </w:p>
     <w:p>
@@ -1378,84 +1469,60 @@
         <w:spacing w:line="480" w:lineRule="auto"/>
         <w:jc w:val="both"/>
         <w:rPr>
-          <w:rFonts w:ascii="Arial" w:hAnsi="Arial" w:cs="Arial"/>
-          <w:sz w:val="24"/>
-        </w:rPr>
-      </w:pPr>
-      <w:r>
-        <w:rPr>
-          <w:rFonts w:ascii="Arial" w:hAnsi="Arial" w:cs="Arial"/>
+          <w:sz w:val="24"/>
+          <w:szCs w:val="24"/>
+        </w:rPr>
+      </w:pPr>
+      <w:r>
+        <w:rPr>
           <w:b/>
           <w:bCs/>
           <w:sz w:val="24"/>
-        </w:rPr>
-        <w:t xml:space="preserve">Project Team – </w:t>
-      </w:r>
-      <w:r>
-        <w:rPr>
-          <w:rFonts w:ascii="Arial" w:hAnsi="Arial" w:cs="Arial"/>
-          <w:sz w:val="24"/>
-        </w:rPr>
-        <w:t>responsible for working and completing the deliverables. The project team is also responsible for reviewing the proposed schedule and assigning activities after the schedule’s approval.</w:t>
+          <w:szCs w:val="24"/>
+        </w:rPr>
+        <w:t xml:space="preserve">Project Stakeholders – </w:t>
+      </w:r>
+      <w:r>
+        <w:rPr>
+          <w:sz w:val="24"/>
+          <w:szCs w:val="24"/>
+        </w:rPr>
+        <w:t xml:space="preserve">responsible for reviewing of proposed schedule and assisting in approvals. </w:t>
       </w:r>
     </w:p>
     <w:p>
       <w:pPr>
         <w:spacing w:line="480" w:lineRule="auto"/>
-        <w:rPr>
-          <w:rFonts w:ascii="Arial" w:hAnsi="Arial" w:cs="Arial"/>
-          <w:sz w:val="24"/>
-        </w:rPr>
-      </w:pPr>
-      <w:r>
-        <w:rPr>
-          <w:rFonts w:ascii="Arial" w:hAnsi="Arial" w:cs="Arial"/>
+        <w:jc w:val="both"/>
+        <w:rPr>
+          <w:color w:val="008000"/>
+          <w:sz w:val="24"/>
+          <w:szCs w:val="24"/>
+        </w:rPr>
+      </w:pPr>
+      <w:r>
+        <w:rPr>
           <w:b/>
           <w:bCs/>
           <w:sz w:val="24"/>
-        </w:rPr>
-        <w:t xml:space="preserve">Project Stakeholders – </w:t>
-      </w:r>
-      <w:r>
-        <w:rPr>
-          <w:rFonts w:ascii="Arial" w:hAnsi="Arial" w:cs="Arial"/>
-          <w:sz w:val="24"/>
-        </w:rPr>
-        <w:t xml:space="preserve">responsible for reviewing of proposed schedule and assisting in approvals. </w:t>
+          <w:szCs w:val="24"/>
+        </w:rPr>
+        <w:t xml:space="preserve">Project Sponsor - </w:t>
+      </w:r>
+      <w:r>
+        <w:rPr>
+          <w:sz w:val="24"/>
+          <w:szCs w:val="24"/>
+        </w:rPr>
+        <w:t>responsible for reviewing of proposed schedule and approval of the final schedule before baselined.</w:t>
       </w:r>
     </w:p>
     <w:p>
       <w:pPr>
         <w:spacing w:line="480" w:lineRule="auto"/>
         <w:rPr>
-          <w:rFonts w:ascii="Arial" w:hAnsi="Arial" w:cs="Arial"/>
-          <w:color w:val="008000"/>
-          <w:sz w:val="24"/>
-        </w:rPr>
-      </w:pPr>
-      <w:r>
-        <w:rPr>
-          <w:rFonts w:ascii="Arial" w:hAnsi="Arial" w:cs="Arial"/>
-          <w:b/>
-          <w:bCs/>
-          <w:sz w:val="24"/>
-        </w:rPr>
-        <w:t xml:space="preserve">Project Sponsor - </w:t>
-      </w:r>
-      <w:r>
-        <w:rPr>
-          <w:rFonts w:ascii="Arial" w:hAnsi="Arial" w:cs="Arial"/>
-          <w:sz w:val="24"/>
-        </w:rPr>
-        <w:t>responsible for reviewing of proposed schedule and approval of the final schedule before baselined.</w:t>
-      </w:r>
-    </w:p>
-    <w:p>
-      <w:pPr>
-        <w:spacing w:line="480" w:lineRule="auto"/>
-        <w:rPr>
-          <w:rFonts w:ascii="Arial" w:hAnsi="Arial" w:cs="Arial"/>
-          <w:sz w:val="24"/>
+          <w:sz w:val="24"/>
+          <w:szCs w:val="24"/>
         </w:rPr>
       </w:pPr>
     </w:p>
@@ -1465,17 +1532,23 @@
         <w:spacing w:line="480" w:lineRule="auto"/>
         <w:jc w:val="left"/>
         <w:rPr>
-          <w:rFonts w:ascii="Arial" w:hAnsi="Arial" w:cs="Arial"/>
-          <w:sz w:val="28"/>
-          <w:szCs w:val="24"/>
+          <w:sz w:val="32"/>
+          <w:szCs w:val="32"/>
         </w:rPr>
       </w:pPr>
       <w:bookmarkStart w:id="2" w:name="_Toc136943064"/>
       <w:r>
         <w:rPr>
-          <w:rFonts w:ascii="Arial" w:hAnsi="Arial" w:cs="Arial"/>
-          <w:sz w:val="28"/>
-          <w:szCs w:val="24"/>
+          <w:sz w:val="32"/>
+          <w:szCs w:val="32"/>
+        </w:rPr>
+        <w:lastRenderedPageBreak/>
+        <w:t xml:space="preserve">6.4.3. </w:t>
+      </w:r>
+      <w:r>
+        <w:rPr>
+          <w:sz w:val="32"/>
+          <w:szCs w:val="32"/>
         </w:rPr>
         <w:t>Schedule Control</w:t>
       </w:r>
@@ -1485,52 +1558,45 @@
       <w:pPr>
         <w:spacing w:line="480" w:lineRule="auto"/>
         <w:ind w:firstLine="720"/>
-        <w:rPr>
-          <w:rFonts w:ascii="Arial" w:hAnsi="Arial" w:cs="Arial"/>
-          <w:sz w:val="24"/>
+        <w:jc w:val="both"/>
+        <w:rPr>
+          <w:sz w:val="24"/>
+          <w:szCs w:val="24"/>
         </w:rPr>
       </w:pPr>
       <w:bookmarkStart w:id="3" w:name="_Hlk133010925"/>
       <w:r>
         <w:rPr>
-          <w:rFonts w:ascii="Arial" w:hAnsi="Arial" w:cs="Arial"/>
-          <w:sz w:val="24"/>
+          <w:sz w:val="24"/>
+          <w:szCs w:val="24"/>
         </w:rPr>
         <w:t xml:space="preserve">The project schedule will be reviewed and updated </w:t>
       </w:r>
       <w:r>
         <w:rPr>
-          <w:rFonts w:ascii="Arial" w:hAnsi="Arial" w:cs="Arial"/>
-          <w:sz w:val="24"/>
+          <w:sz w:val="24"/>
+          <w:szCs w:val="24"/>
         </w:rPr>
         <w:t>on</w:t>
       </w:r>
       <w:r>
         <w:rPr>
-          <w:rFonts w:ascii="Arial" w:hAnsi="Arial" w:cs="Arial"/>
-          <w:sz w:val="24"/>
-        </w:rPr>
-        <w:t xml:space="preserve"> a twice a week basis with actual start, actual initial completion, and the final completion percentage which will be </w:t>
-      </w:r>
-      <w:r>
-        <w:rPr>
-          <w:rFonts w:ascii="Arial" w:hAnsi="Arial" w:cs="Arial"/>
-          <w:sz w:val="24"/>
-        </w:rPr>
-        <w:lastRenderedPageBreak/>
-        <w:t xml:space="preserve">given and reviewed by the Project Manager. Additionally, the project manager will be responsible </w:t>
-      </w:r>
-      <w:r>
-        <w:rPr>
-          <w:rFonts w:ascii="Arial" w:hAnsi="Arial" w:cs="Arial"/>
-          <w:sz w:val="24"/>
+          <w:sz w:val="24"/>
+          <w:szCs w:val="24"/>
+        </w:rPr>
+        <w:t xml:space="preserve"> a twice a week basis with actual start, actual initial completion, and the final completion percentage which will be given and reviewed by the Project Manager. Additionally, the project manager will be responsible </w:t>
+      </w:r>
+      <w:r>
+        <w:rPr>
+          <w:sz w:val="24"/>
+          <w:szCs w:val="24"/>
         </w:rPr>
         <w:t>for holding</w:t>
       </w:r>
       <w:r>
         <w:rPr>
-          <w:rFonts w:ascii="Arial" w:hAnsi="Arial" w:cs="Arial"/>
-          <w:sz w:val="24"/>
+          <w:sz w:val="24"/>
+          <w:szCs w:val="24"/>
         </w:rPr>
         <w:t xml:space="preserve"> meetings for the updates and reviews, submission of schedule change requests, and reports of the schedule status according to the project’s communication plan. </w:t>
       </w:r>
@@ -1539,15 +1605,16 @@
       <w:pPr>
         <w:spacing w:line="480" w:lineRule="auto"/>
         <w:ind w:firstLine="720"/>
-        <w:rPr>
-          <w:rFonts w:ascii="Arial" w:hAnsi="Arial" w:cs="Arial"/>
-          <w:sz w:val="24"/>
-        </w:rPr>
-      </w:pPr>
-      <w:r>
-        <w:rPr>
-          <w:rFonts w:ascii="Arial" w:hAnsi="Arial" w:cs="Arial"/>
-          <w:sz w:val="24"/>
+        <w:jc w:val="both"/>
+        <w:rPr>
+          <w:sz w:val="24"/>
+          <w:szCs w:val="24"/>
+        </w:rPr>
+      </w:pPr>
+      <w:r>
+        <w:rPr>
+          <w:sz w:val="24"/>
+          <w:szCs w:val="24"/>
         </w:rPr>
         <w:t>The project team will be responsible for participating in the meetings for updates and reviews, reporting any changes of actual start and actual initial completion to the project manager.</w:t>
       </w:r>
@@ -1556,23 +1623,24 @@
       <w:pPr>
         <w:spacing w:line="480" w:lineRule="auto"/>
         <w:ind w:firstLine="720"/>
-        <w:rPr>
-          <w:rFonts w:ascii="Arial" w:hAnsi="Arial" w:cs="Arial"/>
-          <w:sz w:val="24"/>
-        </w:rPr>
-      </w:pPr>
-      <w:r>
-        <w:rPr>
-          <w:rFonts w:ascii="Arial" w:hAnsi="Arial" w:cs="Arial"/>
-          <w:sz w:val="24"/>
+        <w:jc w:val="both"/>
+        <w:rPr>
+          <w:sz w:val="24"/>
+          <w:szCs w:val="24"/>
+        </w:rPr>
+      </w:pPr>
+      <w:r>
+        <w:rPr>
+          <w:sz w:val="24"/>
+          <w:szCs w:val="24"/>
         </w:rPr>
         <w:t>The project sponsor will be responsible for maintaining the acknowledgement of the project schedule status, review and approve any schedule change requests that will be submitted by the project manager.</w:t>
       </w:r>
       <w:bookmarkEnd w:id="3"/>
       <w:r>
         <w:rPr>
-          <w:rFonts w:ascii="Arial" w:hAnsi="Arial" w:cs="Arial"/>
-          <w:sz w:val="24"/>
+          <w:sz w:val="24"/>
+          <w:szCs w:val="24"/>
         </w:rPr>
         <w:t xml:space="preserve"> </w:t>
       </w:r>
@@ -1580,8 +1648,10 @@
     <w:p>
       <w:pPr>
         <w:spacing w:line="480" w:lineRule="auto"/>
-        <w:rPr>
-          <w:rFonts w:ascii="Arial" w:hAnsi="Arial" w:cs="Arial"/>
+        <w:jc w:val="both"/>
+        <w:rPr>
+          <w:sz w:val="24"/>
+          <w:szCs w:val="24"/>
         </w:rPr>
       </w:pPr>
     </w:p>
@@ -1591,17 +1661,36 @@
         <w:spacing w:line="480" w:lineRule="auto"/>
         <w:jc w:val="left"/>
         <w:rPr>
-          <w:rFonts w:ascii="Arial" w:hAnsi="Arial" w:cs="Arial"/>
-          <w:sz w:val="28"/>
-          <w:szCs w:val="24"/>
+          <w:sz w:val="32"/>
+          <w:szCs w:val="32"/>
         </w:rPr>
       </w:pPr>
       <w:bookmarkStart w:id="4" w:name="_Toc136943065"/>
       <w:r>
         <w:rPr>
-          <w:rFonts w:ascii="Arial" w:hAnsi="Arial" w:cs="Arial"/>
-          <w:sz w:val="28"/>
-          <w:szCs w:val="24"/>
+          <w:sz w:val="32"/>
+          <w:szCs w:val="32"/>
+        </w:rPr>
+        <w:t>6.4.4</w:t>
+      </w:r>
+      <w:r>
+        <w:rPr>
+          <w:sz w:val="32"/>
+          <w:szCs w:val="32"/>
+        </w:rPr>
+        <w:t>.</w:t>
+      </w:r>
+      <w:r>
+        <w:rPr>
+          <w:sz w:val="32"/>
+          <w:szCs w:val="32"/>
+        </w:rPr>
+        <w:t xml:space="preserve"> </w:t>
+      </w:r>
+      <w:r>
+        <w:rPr>
+          <w:sz w:val="32"/>
+          <w:szCs w:val="32"/>
         </w:rPr>
         <w:t>Schedule Changes and Thresholds</w:t>
       </w:r>
@@ -1611,162 +1700,163 @@
       <w:pPr>
         <w:spacing w:line="480" w:lineRule="auto"/>
         <w:ind w:firstLine="720"/>
-        <w:rPr>
-          <w:rFonts w:ascii="Arial" w:hAnsi="Arial" w:cs="Arial"/>
-          <w:sz w:val="24"/>
-        </w:rPr>
-      </w:pPr>
-      <w:r>
-        <w:rPr>
-          <w:rFonts w:ascii="Arial" w:hAnsi="Arial" w:cs="Arial"/>
-          <w:sz w:val="24"/>
+        <w:jc w:val="both"/>
+        <w:rPr>
+          <w:sz w:val="24"/>
+          <w:szCs w:val="24"/>
+        </w:rPr>
+      </w:pPr>
+      <w:r>
+        <w:rPr>
+          <w:sz w:val="24"/>
+          <w:szCs w:val="24"/>
         </w:rPr>
         <w:t>If there</w:t>
       </w:r>
       <w:r>
         <w:rPr>
-          <w:rFonts w:ascii="Arial" w:hAnsi="Arial" w:cs="Arial"/>
-          <w:sz w:val="24"/>
+          <w:sz w:val="24"/>
+          <w:szCs w:val="24"/>
         </w:rPr>
         <w:t xml:space="preserve">’s a need </w:t>
       </w:r>
       <w:r>
         <w:rPr>
-          <w:rFonts w:ascii="Arial" w:hAnsi="Arial" w:cs="Arial"/>
-          <w:sz w:val="24"/>
+          <w:sz w:val="24"/>
+          <w:szCs w:val="24"/>
         </w:rPr>
         <w:t>for a change</w:t>
       </w:r>
       <w:r>
         <w:rPr>
-          <w:rFonts w:ascii="Arial" w:hAnsi="Arial" w:cs="Arial"/>
-          <w:sz w:val="24"/>
+          <w:sz w:val="24"/>
+          <w:szCs w:val="24"/>
         </w:rPr>
         <w:t xml:space="preserve"> in the schedule, the team must </w:t>
       </w:r>
       <w:r>
         <w:rPr>
-          <w:rFonts w:ascii="Arial" w:hAnsi="Arial" w:cs="Arial"/>
-          <w:sz w:val="24"/>
+          <w:sz w:val="24"/>
+          <w:szCs w:val="24"/>
         </w:rPr>
         <w:t>hold a meeting with the project manager</w:t>
       </w:r>
       <w:r>
         <w:rPr>
-          <w:rFonts w:ascii="Arial" w:hAnsi="Arial" w:cs="Arial"/>
-          <w:sz w:val="24"/>
+          <w:sz w:val="24"/>
+          <w:szCs w:val="24"/>
         </w:rPr>
         <w:t xml:space="preserve"> and identify the proposed changes</w:t>
       </w:r>
       <w:r>
         <w:rPr>
-          <w:rFonts w:ascii="Arial" w:hAnsi="Arial" w:cs="Arial"/>
-          <w:sz w:val="24"/>
+          <w:sz w:val="24"/>
+          <w:szCs w:val="24"/>
         </w:rPr>
         <w:t xml:space="preserve"> as </w:t>
       </w:r>
       <w:r>
         <w:rPr>
-          <w:rFonts w:ascii="Arial" w:hAnsi="Arial" w:cs="Arial"/>
-          <w:sz w:val="24"/>
+          <w:sz w:val="24"/>
+          <w:szCs w:val="24"/>
         </w:rPr>
         <w:t>they</w:t>
       </w:r>
       <w:r>
         <w:rPr>
-          <w:rFonts w:ascii="Arial" w:hAnsi="Arial" w:cs="Arial"/>
-          <w:sz w:val="24"/>
+          <w:sz w:val="24"/>
+          <w:szCs w:val="24"/>
         </w:rPr>
         <w:t xml:space="preserve"> will affect the tasks in progress. </w:t>
       </w:r>
       <w:r>
         <w:rPr>
-          <w:rFonts w:ascii="Arial" w:hAnsi="Arial" w:cs="Arial"/>
-          <w:sz w:val="24"/>
+          <w:sz w:val="24"/>
+          <w:szCs w:val="24"/>
         </w:rPr>
         <w:t xml:space="preserve">While holding the meeting, the team must identify the </w:t>
       </w:r>
       <w:r>
         <w:rPr>
-          <w:rFonts w:ascii="Arial" w:hAnsi="Arial" w:cs="Arial"/>
-          <w:sz w:val="24"/>
+          <w:sz w:val="24"/>
+          <w:szCs w:val="24"/>
         </w:rPr>
         <w:t xml:space="preserve">cause of change </w:t>
       </w:r>
       <w:r>
         <w:rPr>
-          <w:rFonts w:ascii="Arial" w:hAnsi="Arial" w:cs="Arial"/>
-          <w:sz w:val="24"/>
+          <w:sz w:val="24"/>
+          <w:szCs w:val="24"/>
         </w:rPr>
         <w:t xml:space="preserve">and other changes and find a way </w:t>
       </w:r>
       <w:r>
         <w:rPr>
-          <w:rFonts w:ascii="Arial" w:hAnsi="Arial" w:cs="Arial"/>
-          <w:sz w:val="24"/>
+          <w:sz w:val="24"/>
+          <w:szCs w:val="24"/>
         </w:rPr>
         <w:t>of taking</w:t>
       </w:r>
       <w:r>
         <w:rPr>
-          <w:rFonts w:ascii="Arial" w:hAnsi="Arial" w:cs="Arial"/>
-          <w:sz w:val="24"/>
+          <w:sz w:val="24"/>
+          <w:szCs w:val="24"/>
         </w:rPr>
         <w:t xml:space="preserve"> an alternative action to use</w:t>
       </w:r>
       <w:r>
         <w:rPr>
-          <w:rFonts w:ascii="Arial" w:hAnsi="Arial" w:cs="Arial"/>
-          <w:sz w:val="24"/>
+          <w:sz w:val="24"/>
+          <w:szCs w:val="24"/>
         </w:rPr>
         <w:t xml:space="preserve"> for the </w:t>
       </w:r>
       <w:r>
         <w:rPr>
-          <w:rFonts w:ascii="Arial" w:hAnsi="Arial" w:cs="Arial"/>
-          <w:sz w:val="24"/>
+          <w:sz w:val="24"/>
+          <w:szCs w:val="24"/>
         </w:rPr>
         <w:t>success of the proposed schedule</w:t>
       </w:r>
       <w:r>
         <w:rPr>
-          <w:rFonts w:ascii="Arial" w:hAnsi="Arial" w:cs="Arial"/>
-          <w:sz w:val="24"/>
+          <w:sz w:val="24"/>
+          <w:szCs w:val="24"/>
         </w:rPr>
         <w:t>d plan. Afterwards, the project manager m</w:t>
       </w:r>
       <w:r>
         <w:rPr>
-          <w:rFonts w:ascii="Arial" w:hAnsi="Arial" w:cs="Arial"/>
-          <w:sz w:val="24"/>
+          <w:sz w:val="24"/>
+          <w:szCs w:val="24"/>
         </w:rPr>
         <w:t xml:space="preserve">ay review the proposed changes </w:t>
       </w:r>
       <w:r>
         <w:rPr>
-          <w:rFonts w:ascii="Arial" w:hAnsi="Arial" w:cs="Arial"/>
-          <w:sz w:val="24"/>
+          <w:sz w:val="24"/>
+          <w:szCs w:val="24"/>
         </w:rPr>
         <w:t xml:space="preserve">and submit the schedule change request form to </w:t>
       </w:r>
       <w:r>
         <w:rPr>
-          <w:rFonts w:ascii="Arial" w:hAnsi="Arial" w:cs="Arial"/>
-          <w:sz w:val="24"/>
+          <w:sz w:val="24"/>
+          <w:szCs w:val="24"/>
         </w:rPr>
         <w:t xml:space="preserve">the project stakeholders and </w:t>
       </w:r>
       <w:r>
         <w:rPr>
-          <w:rFonts w:ascii="Arial" w:hAnsi="Arial" w:cs="Arial"/>
-          <w:sz w:val="24"/>
+          <w:sz w:val="24"/>
+          <w:szCs w:val="24"/>
         </w:rPr>
         <w:t>project sponsor</w:t>
       </w:r>
       <w:r>
         <w:rPr>
-          <w:rFonts w:ascii="Arial" w:hAnsi="Arial" w:cs="Arial"/>
-          <w:sz w:val="24"/>
+          <w:sz w:val="24"/>
+          <w:szCs w:val="24"/>
         </w:rPr>
         <w:t>.</w:t>
       </w:r>
@@ -1777,17 +1867,36 @@
         <w:spacing w:line="480" w:lineRule="auto"/>
         <w:jc w:val="left"/>
         <w:rPr>
-          <w:rFonts w:ascii="Arial" w:hAnsi="Arial" w:cs="Arial"/>
-          <w:sz w:val="28"/>
-          <w:szCs w:val="24"/>
+          <w:sz w:val="32"/>
+          <w:szCs w:val="32"/>
         </w:rPr>
       </w:pPr>
       <w:bookmarkStart w:id="5" w:name="_Toc136943066"/>
       <w:r>
         <w:rPr>
-          <w:rFonts w:ascii="Arial" w:hAnsi="Arial" w:cs="Arial"/>
-          <w:sz w:val="28"/>
-          <w:szCs w:val="24"/>
+          <w:sz w:val="32"/>
+          <w:szCs w:val="32"/>
+        </w:rPr>
+        <w:t>6.4.5</w:t>
+      </w:r>
+      <w:r>
+        <w:rPr>
+          <w:sz w:val="32"/>
+          <w:szCs w:val="32"/>
+        </w:rPr>
+        <w:t>.</w:t>
+      </w:r>
+      <w:r>
+        <w:rPr>
+          <w:sz w:val="32"/>
+          <w:szCs w:val="32"/>
+        </w:rPr>
+        <w:t xml:space="preserve"> </w:t>
+      </w:r>
+      <w:r>
+        <w:rPr>
+          <w:sz w:val="32"/>
+          <w:szCs w:val="32"/>
         </w:rPr>
         <w:t>Scope Change</w:t>
       </w:r>
@@ -1798,33 +1907,33 @@
         <w:spacing w:line="480" w:lineRule="auto"/>
         <w:ind w:firstLine="720"/>
         <w:rPr>
-          <w:rFonts w:ascii="Arial" w:hAnsi="Arial" w:cs="Arial"/>
-          <w:sz w:val="24"/>
-        </w:rPr>
-      </w:pPr>
-      <w:r>
-        <w:rPr>
-          <w:rFonts w:ascii="Arial" w:hAnsi="Arial" w:cs="Arial"/>
-          <w:sz w:val="24"/>
-        </w:rPr>
-        <w:t xml:space="preserve">The project team will need to assess the impact of any changes to the project scope that have been approved by the project sponsor on the current schedule. The project manager may request that the schedule be re-baselined to consider any </w:t>
-      </w:r>
-      <w:r>
-        <w:rPr>
-          <w:rFonts w:ascii="Arial" w:hAnsi="Arial" w:cs="Arial"/>
-          <w:sz w:val="24"/>
+          <w:sz w:val="24"/>
+          <w:szCs w:val="24"/>
+        </w:rPr>
+      </w:pPr>
+      <w:r>
+        <w:rPr>
+          <w:sz w:val="24"/>
+          <w:szCs w:val="24"/>
+        </w:rPr>
+        <w:t xml:space="preserve">The project team will need to assess the impact of any changes to the project scope that have been approved by the project sponsor on the current schedule. The project manager may </w:t>
+      </w:r>
+      <w:r>
+        <w:rPr>
+          <w:sz w:val="24"/>
+          <w:szCs w:val="24"/>
         </w:rPr>
         <w:lastRenderedPageBreak/>
-        <w:t>changes that must be made as part of the new project scope if it is determined that the scope change will significantly affect the current project schedule. This request must be reviewed and approved by the project sponsor before the schedule can be re-baselined.</w:t>
+        <w:t>request that the schedule be re-baselined to consider any changes that must be made as part of the new project scope if it is determined that the scope change will significantly affect the current project schedule. This request must be reviewed and approved by the project sponsor before the schedule can be re-baselined.</w:t>
       </w:r>
     </w:p>
     <w:p>
       <w:pPr>
         <w:spacing w:line="480" w:lineRule="auto"/>
         <w:rPr>
-          <w:rFonts w:ascii="Arial" w:hAnsi="Arial" w:cs="Arial"/>
           <w:color w:val="008000"/>
           <w:sz w:val="24"/>
+          <w:szCs w:val="24"/>
         </w:rPr>
       </w:pPr>
     </w:p>
@@ -1834,8 +1943,7 @@
         <w:spacing w:line="480" w:lineRule="auto"/>
         <w:jc w:val="left"/>
         <w:rPr>
-          <w:rFonts w:ascii="Arial" w:hAnsi="Arial" w:cs="Arial"/>
-          <w:sz w:val="28"/>
+          <w:sz w:val="24"/>
           <w:szCs w:val="24"/>
         </w:rPr>
       </w:pPr>
@@ -1843,8 +1951,7 @@
       <w:bookmarkStart w:id="7" w:name="_Toc136943067"/>
       <w:r>
         <w:rPr>
-          <w:rFonts w:ascii="Arial" w:hAnsi="Arial" w:cs="Arial"/>
-          <w:sz w:val="28"/>
+          <w:sz w:val="24"/>
           <w:szCs w:val="24"/>
         </w:rPr>
         <w:t>Appendices</w:t>
@@ -1857,14 +1964,14 @@
         <w:spacing w:line="480" w:lineRule="auto"/>
         <w:jc w:val="both"/>
         <w:rPr>
-          <w:rFonts w:ascii="Arial" w:hAnsi="Arial" w:cs="Arial"/>
-          <w:sz w:val="24"/>
-        </w:rPr>
-      </w:pPr>
-      <w:r>
-        <w:rPr>
-          <w:rFonts w:ascii="Arial" w:hAnsi="Arial" w:cs="Arial"/>
-          <w:sz w:val="24"/>
+          <w:sz w:val="24"/>
+          <w:szCs w:val="24"/>
+        </w:rPr>
+      </w:pPr>
+      <w:r>
+        <w:rPr>
+          <w:sz w:val="24"/>
+          <w:szCs w:val="24"/>
         </w:rPr>
         <w:t xml:space="preserve">Initial Schedule Baseline: </w:t>
       </w:r>
@@ -1874,15 +1981,15 @@
         <w:spacing w:line="276" w:lineRule="auto"/>
         <w:jc w:val="center"/>
         <w:rPr>
-          <w:rFonts w:ascii="Arial" w:hAnsi="Arial" w:cs="Arial"/>
-          <w:sz w:val="24"/>
-        </w:rPr>
-      </w:pPr>
-      <w:r>
-        <w:rPr>
-          <w:rFonts w:ascii="Arial" w:hAnsi="Arial" w:cs="Arial"/>
+          <w:sz w:val="24"/>
+          <w:szCs w:val="24"/>
+        </w:rPr>
+      </w:pPr>
+      <w:r>
+        <w:rPr>
           <w:noProof/>
           <w:sz w:val="24"/>
+          <w:szCs w:val="24"/>
         </w:rPr>
         <w:drawing>
           <wp:inline distT="0" distB="0" distL="0" distR="0" wp14:anchorId="180F19E1" wp14:editId="16607FFE">
@@ -1926,15 +2033,15 @@
         <w:spacing w:line="276" w:lineRule="auto"/>
         <w:jc w:val="center"/>
         <w:rPr>
-          <w:rFonts w:ascii="Arial" w:hAnsi="Arial" w:cs="Arial"/>
-          <w:sz w:val="24"/>
-        </w:rPr>
-      </w:pPr>
-      <w:r>
-        <w:rPr>
-          <w:rFonts w:ascii="Arial" w:hAnsi="Arial" w:cs="Arial"/>
+          <w:sz w:val="24"/>
+          <w:szCs w:val="24"/>
+        </w:rPr>
+      </w:pPr>
+      <w:r>
+        <w:rPr>
           <w:noProof/>
           <w:sz w:val="24"/>
+          <w:szCs w:val="24"/>
         </w:rPr>
         <w:drawing>
           <wp:inline distT="0" distB="0" distL="0" distR="0" wp14:anchorId="0F1AF00B" wp14:editId="17779563">
@@ -1978,15 +2085,15 @@
         <w:spacing w:line="276" w:lineRule="auto"/>
         <w:jc w:val="center"/>
         <w:rPr>
-          <w:rFonts w:ascii="Arial" w:hAnsi="Arial" w:cs="Arial"/>
-          <w:sz w:val="24"/>
-        </w:rPr>
-      </w:pPr>
-      <w:r>
-        <w:rPr>
-          <w:rFonts w:ascii="Arial" w:hAnsi="Arial" w:cs="Arial"/>
+          <w:sz w:val="24"/>
+          <w:szCs w:val="24"/>
+        </w:rPr>
+      </w:pPr>
+      <w:r>
+        <w:rPr>
           <w:noProof/>
           <w:sz w:val="24"/>
+          <w:szCs w:val="24"/>
         </w:rPr>
         <w:drawing>
           <wp:inline distT="0" distB="0" distL="0" distR="0" wp14:anchorId="61AAC410" wp14:editId="6F30967E">
@@ -2030,15 +2137,15 @@
         <w:spacing w:line="276" w:lineRule="auto"/>
         <w:jc w:val="center"/>
         <w:rPr>
-          <w:rFonts w:ascii="Arial" w:hAnsi="Arial" w:cs="Arial"/>
-          <w:sz w:val="24"/>
-        </w:rPr>
-      </w:pPr>
-      <w:r>
-        <w:rPr>
-          <w:rFonts w:ascii="Arial" w:hAnsi="Arial" w:cs="Arial"/>
+          <w:sz w:val="24"/>
+          <w:szCs w:val="24"/>
+        </w:rPr>
+      </w:pPr>
+      <w:r>
+        <w:rPr>
           <w:noProof/>
           <w:sz w:val="24"/>
+          <w:szCs w:val="24"/>
         </w:rPr>
         <w:lastRenderedPageBreak/>
         <w:drawing>
@@ -2083,15 +2190,15 @@
         <w:spacing w:line="276" w:lineRule="auto"/>
         <w:jc w:val="center"/>
         <w:rPr>
-          <w:rFonts w:ascii="Arial" w:hAnsi="Arial" w:cs="Arial"/>
-          <w:sz w:val="24"/>
-        </w:rPr>
-      </w:pPr>
-      <w:r>
-        <w:rPr>
-          <w:rFonts w:ascii="Arial" w:hAnsi="Arial" w:cs="Arial"/>
+          <w:sz w:val="24"/>
+          <w:szCs w:val="24"/>
+        </w:rPr>
+      </w:pPr>
+      <w:r>
+        <w:rPr>
           <w:noProof/>
           <w:sz w:val="24"/>
+          <w:szCs w:val="24"/>
         </w:rPr>
         <w:drawing>
           <wp:inline distT="0" distB="0" distL="0" distR="0" wp14:anchorId="00BF8406" wp14:editId="4E388783">
@@ -2131,9 +2238,9 @@
       </w:r>
       <w:r>
         <w:rPr>
-          <w:rFonts w:ascii="Arial" w:hAnsi="Arial" w:cs="Arial"/>
           <w:noProof/>
           <w:sz w:val="24"/>
+          <w:szCs w:val="24"/>
         </w:rPr>
         <w:drawing>
           <wp:inline distT="0" distB="0" distL="0" distR="0" wp14:anchorId="69B3824F" wp14:editId="269AEE36">
@@ -2177,15 +2284,15 @@
         <w:spacing w:line="276" w:lineRule="auto"/>
         <w:jc w:val="center"/>
         <w:rPr>
-          <w:rFonts w:ascii="Arial" w:hAnsi="Arial" w:cs="Arial"/>
-          <w:sz w:val="24"/>
-        </w:rPr>
-      </w:pPr>
-      <w:r>
-        <w:rPr>
-          <w:rFonts w:ascii="Arial" w:hAnsi="Arial" w:cs="Arial"/>
+          <w:sz w:val="24"/>
+          <w:szCs w:val="24"/>
+        </w:rPr>
+      </w:pPr>
+      <w:r>
+        <w:rPr>
           <w:noProof/>
           <w:sz w:val="24"/>
+          <w:szCs w:val="24"/>
         </w:rPr>
         <w:drawing>
           <wp:inline distT="0" distB="0" distL="0" distR="0" wp14:anchorId="20B15B78" wp14:editId="4F0ED9DE">
@@ -2229,15 +2336,15 @@
         <w:spacing w:line="276" w:lineRule="auto"/>
         <w:jc w:val="center"/>
         <w:rPr>
-          <w:rFonts w:ascii="Arial" w:hAnsi="Arial" w:cs="Arial"/>
-          <w:sz w:val="24"/>
-        </w:rPr>
-      </w:pPr>
-      <w:r>
-        <w:rPr>
-          <w:rFonts w:ascii="Arial" w:hAnsi="Arial" w:cs="Arial"/>
+          <w:sz w:val="24"/>
+          <w:szCs w:val="24"/>
+        </w:rPr>
+      </w:pPr>
+      <w:r>
+        <w:rPr>
           <w:noProof/>
           <w:sz w:val="24"/>
+          <w:szCs w:val="24"/>
         </w:rPr>
         <w:lastRenderedPageBreak/>
         <w:drawing>
@@ -2282,15 +2389,15 @@
         <w:spacing w:line="276" w:lineRule="auto"/>
         <w:jc w:val="center"/>
         <w:rPr>
-          <w:rFonts w:ascii="Arial" w:hAnsi="Arial" w:cs="Arial"/>
-          <w:sz w:val="24"/>
-        </w:rPr>
-      </w:pPr>
-      <w:r>
-        <w:rPr>
-          <w:rFonts w:ascii="Arial" w:hAnsi="Arial" w:cs="Arial"/>
+          <w:sz w:val="24"/>
+          <w:szCs w:val="24"/>
+        </w:rPr>
+      </w:pPr>
+      <w:r>
+        <w:rPr>
           <w:noProof/>
           <w:sz w:val="24"/>
+          <w:szCs w:val="24"/>
         </w:rPr>
         <w:drawing>
           <wp:inline distT="0" distB="0" distL="0" distR="0" wp14:anchorId="2E633D2E" wp14:editId="302ED74B">
@@ -2334,15 +2441,15 @@
         <w:spacing w:line="276" w:lineRule="auto"/>
         <w:jc w:val="center"/>
         <w:rPr>
-          <w:rFonts w:ascii="Arial" w:hAnsi="Arial" w:cs="Arial"/>
-          <w:sz w:val="24"/>
-        </w:rPr>
-      </w:pPr>
-      <w:r>
-        <w:rPr>
-          <w:rFonts w:ascii="Arial" w:hAnsi="Arial" w:cs="Arial"/>
+          <w:sz w:val="24"/>
+          <w:szCs w:val="24"/>
+        </w:rPr>
+      </w:pPr>
+      <w:r>
+        <w:rPr>
           <w:noProof/>
           <w:sz w:val="24"/>
+          <w:szCs w:val="24"/>
         </w:rPr>
         <w:drawing>
           <wp:inline distT="0" distB="0" distL="0" distR="0" wp14:anchorId="100619F6" wp14:editId="551EB14E">
@@ -2386,15 +2493,15 @@
         <w:spacing w:line="276" w:lineRule="auto"/>
         <w:jc w:val="center"/>
         <w:rPr>
-          <w:rFonts w:ascii="Arial" w:hAnsi="Arial" w:cs="Arial"/>
-          <w:sz w:val="24"/>
-        </w:rPr>
-      </w:pPr>
-      <w:r>
-        <w:rPr>
-          <w:rFonts w:ascii="Arial" w:hAnsi="Arial" w:cs="Arial"/>
+          <w:sz w:val="24"/>
+          <w:szCs w:val="24"/>
+        </w:rPr>
+      </w:pPr>
+      <w:r>
+        <w:rPr>
           <w:noProof/>
           <w:sz w:val="24"/>
+          <w:szCs w:val="24"/>
         </w:rPr>
         <w:drawing>
           <wp:inline distT="0" distB="0" distL="0" distR="0" wp14:anchorId="1584ED5B" wp14:editId="279284BE">
@@ -2438,15 +2545,15 @@
         <w:spacing w:line="276" w:lineRule="auto"/>
         <w:jc w:val="center"/>
         <w:rPr>
-          <w:rFonts w:ascii="Arial" w:hAnsi="Arial" w:cs="Arial"/>
-          <w:sz w:val="24"/>
-        </w:rPr>
-      </w:pPr>
-      <w:r>
-        <w:rPr>
-          <w:rFonts w:ascii="Arial" w:hAnsi="Arial" w:cs="Arial"/>
+          <w:sz w:val="24"/>
+          <w:szCs w:val="24"/>
+        </w:rPr>
+      </w:pPr>
+      <w:r>
+        <w:rPr>
           <w:noProof/>
           <w:sz w:val="24"/>
+          <w:szCs w:val="24"/>
         </w:rPr>
         <w:lastRenderedPageBreak/>
         <w:drawing>
@@ -2490,8 +2597,8 @@
       <w:pPr>
         <w:spacing w:line="480" w:lineRule="auto"/>
         <w:rPr>
-          <w:rFonts w:ascii="Arial" w:hAnsi="Arial" w:cs="Arial"/>
-          <w:sz w:val="24"/>
+          <w:sz w:val="24"/>
+          <w:szCs w:val="24"/>
         </w:rPr>
       </w:pPr>
     </w:p>
@@ -2499,14 +2606,14 @@
       <w:pPr>
         <w:spacing w:line="480" w:lineRule="auto"/>
         <w:rPr>
-          <w:rFonts w:ascii="Arial" w:hAnsi="Arial" w:cs="Arial"/>
-          <w:sz w:val="24"/>
-        </w:rPr>
-      </w:pPr>
-      <w:r>
-        <w:rPr>
-          <w:rFonts w:ascii="Arial" w:hAnsi="Arial" w:cs="Arial"/>
-          <w:sz w:val="24"/>
+          <w:sz w:val="24"/>
+          <w:szCs w:val="24"/>
+        </w:rPr>
+      </w:pPr>
+      <w:r>
+        <w:rPr>
+          <w:sz w:val="24"/>
+          <w:szCs w:val="24"/>
         </w:rPr>
         <w:t>Schedule Change Request Form:</w:t>
       </w:r>
@@ -2516,15 +2623,16 @@
         <w:spacing w:line="480" w:lineRule="auto"/>
         <w:jc w:val="center"/>
         <w:rPr>
-          <w:rFonts w:ascii="Arial" w:hAnsi="Arial" w:cs="Arial"/>
           <w:color w:val="008000"/>
           <w:sz w:val="24"/>
-        </w:rPr>
-      </w:pPr>
-      <w:r>
-        <w:rPr>
-          <w:rFonts w:ascii="Arial" w:hAnsi="Arial" w:cs="Arial"/>
+          <w:szCs w:val="24"/>
+        </w:rPr>
+      </w:pPr>
+      <w:r>
+        <w:rPr>
           <w:noProof/>
+          <w:sz w:val="24"/>
+          <w:szCs w:val="24"/>
         </w:rPr>
         <w:drawing>
           <wp:inline distT="0" distB="0" distL="0" distR="0" wp14:anchorId="02741AAA" wp14:editId="4C4388D4">
@@ -2578,18 +2686,18 @@
     <w:p>
       <w:pPr>
         <w:rPr>
-          <w:rFonts w:ascii="Arial" w:hAnsi="Arial" w:cs="Arial"/>
           <w:color w:val="008000"/>
           <w:sz w:val="24"/>
-        </w:rPr>
-      </w:pPr>
-    </w:p>
-    <w:p>
-      <w:pPr>
-        <w:rPr>
-          <w:rFonts w:ascii="Arial" w:hAnsi="Arial" w:cs="Arial"/>
+          <w:szCs w:val="24"/>
+        </w:rPr>
+      </w:pPr>
+    </w:p>
+    <w:p>
+      <w:pPr>
+        <w:rPr>
           <w:color w:val="008000"/>
           <w:sz w:val="24"/>
+          <w:szCs w:val="24"/>
         </w:rPr>
       </w:pPr>
     </w:p>
@@ -2599,17 +2707,15 @@
         <w:spacing w:line="480" w:lineRule="auto"/>
         <w:jc w:val="left"/>
         <w:rPr>
-          <w:rFonts w:ascii="Arial" w:hAnsi="Arial" w:cs="Arial"/>
           <w:smallCaps/>
-          <w:sz w:val="36"/>
-          <w:szCs w:val="36"/>
+          <w:sz w:val="24"/>
+          <w:szCs w:val="24"/>
         </w:rPr>
       </w:pPr>
       <w:bookmarkStart w:id="8" w:name="_Toc136943068"/>
       <w:r>
         <w:rPr>
-          <w:rFonts w:ascii="Arial" w:hAnsi="Arial" w:cs="Arial"/>
-          <w:sz w:val="28"/>
+          <w:sz w:val="24"/>
           <w:szCs w:val="24"/>
         </w:rPr>
         <w:t>Sponsor Acceptance</w:t>
@@ -2619,14 +2725,14 @@
     <w:p>
       <w:pPr>
         <w:rPr>
-          <w:rFonts w:ascii="Arial" w:hAnsi="Arial" w:cs="Arial"/>
-          <w:sz w:val="24"/>
-        </w:rPr>
-      </w:pPr>
-      <w:r>
-        <w:rPr>
-          <w:rFonts w:ascii="Arial" w:hAnsi="Arial" w:cs="Arial"/>
-          <w:sz w:val="24"/>
+          <w:sz w:val="24"/>
+          <w:szCs w:val="24"/>
+        </w:rPr>
+      </w:pPr>
+      <w:r>
+        <w:rPr>
+          <w:sz w:val="24"/>
+          <w:szCs w:val="24"/>
         </w:rPr>
         <w:t>Approved by the Project Sponsor:</w:t>
       </w:r>
@@ -2634,8 +2740,8 @@
     <w:p>
       <w:pPr>
         <w:rPr>
-          <w:rFonts w:ascii="Arial" w:hAnsi="Arial" w:cs="Arial"/>
-          <w:sz w:val="24"/>
+          <w:sz w:val="24"/>
+          <w:szCs w:val="24"/>
         </w:rPr>
       </w:pPr>
     </w:p>
@@ -2647,8 +2753,8 @@
           <w:tab w:val="clear" w:pos="8640"/>
         </w:tabs>
         <w:rPr>
-          <w:rFonts w:ascii="Arial" w:hAnsi="Arial" w:cs="Arial"/>
-          <w:sz w:val="24"/>
+          <w:sz w:val="24"/>
+          <w:szCs w:val="24"/>
         </w:rPr>
       </w:pPr>
     </w:p>
@@ -2661,25 +2767,25 @@
           <w:tab w:val="left" w:leader="underscore" w:pos="8640"/>
         </w:tabs>
         <w:rPr>
-          <w:rFonts w:ascii="Arial" w:hAnsi="Arial" w:cs="Arial"/>
-        </w:rPr>
-      </w:pPr>
-      <w:r>
-        <w:rPr>
-          <w:rFonts w:ascii="Arial" w:hAnsi="Arial" w:cs="Arial"/>
+          <w:szCs w:val="24"/>
+        </w:rPr>
+      </w:pPr>
+      <w:r>
+        <w:rPr>
+          <w:szCs w:val="24"/>
         </w:rPr>
         <w:tab/>
       </w:r>
       <w:r>
         <w:rPr>
-          <w:rFonts w:ascii="Arial" w:hAnsi="Arial" w:cs="Arial"/>
+          <w:szCs w:val="24"/>
         </w:rPr>
         <w:tab/>
         <w:t>Date:</w:t>
       </w:r>
       <w:r>
         <w:rPr>
-          <w:rFonts w:ascii="Arial" w:hAnsi="Arial" w:cs="Arial"/>
+          <w:szCs w:val="24"/>
         </w:rPr>
         <w:tab/>
       </w:r>
@@ -2687,14 +2793,14 @@
     <w:p>
       <w:pPr>
         <w:rPr>
-          <w:rFonts w:ascii="Arial" w:hAnsi="Arial" w:cs="Arial"/>
-          <w:sz w:val="24"/>
-        </w:rPr>
-      </w:pPr>
-      <w:r>
-        <w:rPr>
-          <w:rFonts w:ascii="Arial" w:hAnsi="Arial" w:cs="Arial"/>
-          <w:sz w:val="24"/>
+          <w:sz w:val="24"/>
+          <w:szCs w:val="24"/>
+        </w:rPr>
+      </w:pPr>
+      <w:r>
+        <w:rPr>
+          <w:sz w:val="24"/>
+          <w:szCs w:val="24"/>
         </w:rPr>
         <w:t>&lt;Project Sponsor&gt;</w:t>
       </w:r>
@@ -2702,14 +2808,14 @@
     <w:p>
       <w:pPr>
         <w:rPr>
-          <w:rFonts w:ascii="Arial" w:hAnsi="Arial" w:cs="Arial"/>
-          <w:sz w:val="24"/>
-        </w:rPr>
-      </w:pPr>
-      <w:r>
-        <w:rPr>
-          <w:rFonts w:ascii="Arial" w:hAnsi="Arial" w:cs="Arial"/>
-          <w:sz w:val="24"/>
+          <w:sz w:val="24"/>
+          <w:szCs w:val="24"/>
+        </w:rPr>
+      </w:pPr>
+      <w:r>
+        <w:rPr>
+          <w:sz w:val="24"/>
+          <w:szCs w:val="24"/>
         </w:rPr>
         <w:t>&lt;Project Sponsor Title&gt;</w:t>
       </w:r>
@@ -7137,17 +7243,6 @@
 </file>
 
 <file path=customXml/item1.xml><?xml version="1.0" encoding="utf-8"?>
-<p:properties xmlns:p="http://schemas.microsoft.com/office/2006/metadata/properties" xmlns:xsi="http://www.w3.org/2001/XMLSchema-instance" xmlns:pc="http://schemas.microsoft.com/office/infopath/2007/PartnerControls">
-  <documentManagement>
-    <TaxCatchAll xmlns="0d803109-e11b-45d4-a4e8-5bf0740163af" xsi:nil="true"/>
-    <lcf76f155ced4ddcb4097134ff3c332f xmlns="31aac78f-6ed8-4134-ac7e-47c186d487c3">
-      <Terms xmlns="http://schemas.microsoft.com/office/infopath/2007/PartnerControls"/>
-    </lcf76f155ced4ddcb4097134ff3c332f>
-  </documentManagement>
-</p:properties>
-</file>
-
-<file path=customXml/item2.xml><?xml version="1.0" encoding="utf-8"?>
 <ct:contentTypeSchema xmlns:ct="http://schemas.microsoft.com/office/2006/metadata/contentType" xmlns:ma="http://schemas.microsoft.com/office/2006/metadata/properties/metaAttributes" ct:_="" ma:_="" ma:contentTypeName="Document" ma:contentTypeID="0x01010078E5C03F786D684AB79627F2BAF5AB3A" ma:contentTypeVersion="12" ma:contentTypeDescription="Create a new document." ma:contentTypeScope="" ma:versionID="6753d19c26ced2570449d2cfe2fd38cd">
   <xsd:schema xmlns:xsd="http://www.w3.org/2001/XMLSchema" xmlns:xs="http://www.w3.org/2001/XMLSchema" xmlns:p="http://schemas.microsoft.com/office/2006/metadata/properties" xmlns:ns2="31aac78f-6ed8-4134-ac7e-47c186d487c3" xmlns:ns3="0d803109-e11b-45d4-a4e8-5bf0740163af" targetNamespace="http://schemas.microsoft.com/office/2006/metadata/properties" ma:root="true" ma:fieldsID="59531f12ec9f3761682ad3919ac9365f" ns2:_="" ns3:_="">
     <xsd:import namespace="31aac78f-6ed8-4134-ac7e-47c186d487c3"/>
@@ -7364,11 +7459,18 @@
 </ct:contentTypeSchema>
 </file>
 
-<file path=customXml/item3.xml><?xml version="1.0" encoding="utf-8"?>
-<b:Sources xmlns:b="http://schemas.openxmlformats.org/officeDocument/2006/bibliography" xmlns="http://schemas.openxmlformats.org/officeDocument/2006/bibliography" SelectedStyle="\IEEE2006OfficeOnline.xsl" StyleName="IEEE" Version="2006"/>
+<file path=customXml/item2.xml><?xml version="1.0" encoding="utf-8"?>
+<p:properties xmlns:p="http://schemas.microsoft.com/office/2006/metadata/properties" xmlns:xsi="http://www.w3.org/2001/XMLSchema-instance" xmlns:pc="http://schemas.microsoft.com/office/infopath/2007/PartnerControls">
+  <documentManagement>
+    <TaxCatchAll xmlns="0d803109-e11b-45d4-a4e8-5bf0740163af" xsi:nil="true"/>
+    <lcf76f155ced4ddcb4097134ff3c332f xmlns="31aac78f-6ed8-4134-ac7e-47c186d487c3">
+      <Terms xmlns="http://schemas.microsoft.com/office/infopath/2007/PartnerControls"/>
+    </lcf76f155ced4ddcb4097134ff3c332f>
+  </documentManagement>
+</p:properties>
 </file>
 
-<file path=customXml/item4.xml><?xml version="1.0" encoding="utf-8"?>
+<file path=customXml/item3.xml><?xml version="1.0" encoding="utf-8"?>
 <?mso-contentType ?>
 <FormTemplates xmlns="http://schemas.microsoft.com/sharepoint/v3/contenttype/forms">
   <Display>DocumentLibraryForm</Display>
@@ -7377,18 +7479,11 @@
 </FormTemplates>
 </file>
 
-<file path=customXml/itemProps1.xml><?xml version="1.0" encoding="utf-8"?>
-<ds:datastoreItem xmlns:ds="http://schemas.openxmlformats.org/officeDocument/2006/customXml" ds:itemID="{18B5F090-1568-4929-B19D-80A6AF518207}">
-  <ds:schemaRefs>
-    <ds:schemaRef ds:uri="http://schemas.microsoft.com/office/2006/metadata/properties"/>
-    <ds:schemaRef ds:uri="http://schemas.microsoft.com/office/infopath/2007/PartnerControls"/>
-    <ds:schemaRef ds:uri="0d803109-e11b-45d4-a4e8-5bf0740163af"/>
-    <ds:schemaRef ds:uri="31aac78f-6ed8-4134-ac7e-47c186d487c3"/>
-  </ds:schemaRefs>
-</ds:datastoreItem>
+<file path=customXml/item4.xml><?xml version="1.0" encoding="utf-8"?>
+<b:Sources xmlns:b="http://schemas.openxmlformats.org/officeDocument/2006/bibliography" xmlns="http://schemas.openxmlformats.org/officeDocument/2006/bibliography" SelectedStyle="\IEEE2006OfficeOnline.xsl" StyleName="IEEE" Version="2006"/>
 </file>
 
-<file path=customXml/itemProps2.xml><?xml version="1.0" encoding="utf-8"?>
+<file path=customXml/itemProps1.xml><?xml version="1.0" encoding="utf-8"?>
 <ds:datastoreItem xmlns:ds="http://schemas.openxmlformats.org/officeDocument/2006/customXml" ds:itemID="{F4BCF506-A8B4-47FE-935B-F0D0E1267AFD}">
   <ds:schemaRefs>
     <ds:schemaRef ds:uri="http://schemas.microsoft.com/office/2006/metadata/contentType"/>
@@ -7407,18 +7502,29 @@
 </ds:datastoreItem>
 </file>
 
+<file path=customXml/itemProps2.xml><?xml version="1.0" encoding="utf-8"?>
+<ds:datastoreItem xmlns:ds="http://schemas.openxmlformats.org/officeDocument/2006/customXml" ds:itemID="{18B5F090-1568-4929-B19D-80A6AF518207}">
+  <ds:schemaRefs>
+    <ds:schemaRef ds:uri="http://schemas.microsoft.com/office/2006/metadata/properties"/>
+    <ds:schemaRef ds:uri="http://schemas.microsoft.com/office/infopath/2007/PartnerControls"/>
+    <ds:schemaRef ds:uri="0d803109-e11b-45d4-a4e8-5bf0740163af"/>
+    <ds:schemaRef ds:uri="31aac78f-6ed8-4134-ac7e-47c186d487c3"/>
+  </ds:schemaRefs>
+</ds:datastoreItem>
+</file>
+
 <file path=customXml/itemProps3.xml><?xml version="1.0" encoding="utf-8"?>
+<ds:datastoreItem xmlns:ds="http://schemas.openxmlformats.org/officeDocument/2006/customXml" ds:itemID="{DB5DDF5F-33AD-4006-B2A9-19DAFA7C69AB}">
+  <ds:schemaRefs>
+    <ds:schemaRef ds:uri="http://schemas.microsoft.com/sharepoint/v3/contenttype/forms"/>
+  </ds:schemaRefs>
+</ds:datastoreItem>
+</file>
+
+<file path=customXml/itemProps4.xml><?xml version="1.0" encoding="utf-8"?>
 <ds:datastoreItem xmlns:ds="http://schemas.openxmlformats.org/officeDocument/2006/customXml" ds:itemID="{08A4ED9F-42F5-40F5-839A-DD6498AD6699}">
   <ds:schemaRefs>
     <ds:schemaRef ds:uri="http://schemas.openxmlformats.org/officeDocument/2006/bibliography"/>
   </ds:schemaRefs>
 </ds:datastoreItem>
-</file>
-
-<file path=customXml/itemProps4.xml><?xml version="1.0" encoding="utf-8"?>
-<ds:datastoreItem xmlns:ds="http://schemas.openxmlformats.org/officeDocument/2006/customXml" ds:itemID="{DB5DDF5F-33AD-4006-B2A9-19DAFA7C69AB}">
-  <ds:schemaRefs>
-    <ds:schemaRef ds:uri="http://schemas.microsoft.com/sharepoint/v3/contenttype/forms"/>
-  </ds:schemaRefs>
-</ds:datastoreItem>
 </file>
</xml_diff>

<commit_message>
Updated: documentation/projman/Schedule Management Plan_MLNSD.docx
</commit_message>
<xml_diff>
--- a/documentation/projman/Schedule Management Plan_MLNSD.docx
+++ b/documentation/projman/Schedule Management Plan_MLNSD.docx
@@ -190,7 +190,6 @@
           <w:szCs w:val="32"/>
         </w:rPr>
       </w:pPr>
-      <w:proofErr w:type="spellStart"/>
       <w:r>
         <w:rPr>
           <w:rFonts w:ascii="Arial" w:hAnsi="Arial" w:cs="Arial"/>
@@ -199,18 +198,7 @@
           <w:sz w:val="32"/>
           <w:szCs w:val="32"/>
         </w:rPr>
-        <w:t>Villamin</w:t>
-      </w:r>
-      <w:proofErr w:type="spellEnd"/>
-      <w:r>
-        <w:rPr>
-          <w:rFonts w:ascii="Arial" w:hAnsi="Arial" w:cs="Arial"/>
-          <w:i/>
-          <w:iCs/>
-          <w:sz w:val="32"/>
-          <w:szCs w:val="32"/>
-        </w:rPr>
-        <w:t xml:space="preserve"> Wood and Iron Works System</w:t>
+        <w:t>Villamin Wood and Iron Works System</w:t>
       </w:r>
     </w:p>
     <w:p>
@@ -339,23 +327,13 @@
           <w:szCs w:val="32"/>
         </w:rPr>
       </w:pPr>
-      <w:proofErr w:type="spellStart"/>
       <w:r>
         <w:rPr>
           <w:rFonts w:ascii="Arial" w:hAnsi="Arial" w:cs="Arial"/>
           <w:sz w:val="32"/>
           <w:szCs w:val="32"/>
         </w:rPr>
-        <w:t>Villamin</w:t>
-      </w:r>
-      <w:proofErr w:type="spellEnd"/>
-      <w:r>
-        <w:rPr>
-          <w:rFonts w:ascii="Arial" w:hAnsi="Arial" w:cs="Arial"/>
-          <w:sz w:val="32"/>
-          <w:szCs w:val="32"/>
-        </w:rPr>
-        <w:t xml:space="preserve"> Wood and Iron Works</w:t>
+        <w:t>Villamin Wood and Iron Works</w:t>
       </w:r>
     </w:p>
     <w:p>
@@ -1552,6 +1530,7 @@
         <w:spacing w:line="480" w:lineRule="auto"/>
         <w:jc w:val="both"/>
         <w:rPr>
+          <w:color w:val="008000"/>
           <w:sz w:val="24"/>
           <w:szCs w:val="24"/>
         </w:rPr>
@@ -1563,28 +1542,14 @@
           <w:sz w:val="24"/>
           <w:szCs w:val="24"/>
         </w:rPr>
-        <w:t xml:space="preserve">Project Manager – </w:t>
-      </w:r>
-      <w:r>
-        <w:rPr>
-          <w:sz w:val="24"/>
-          <w:szCs w:val="24"/>
-        </w:rPr>
-        <w:t xml:space="preserve">responsible for facilitating and checking the progress of the deliverables. </w:t>
-      </w:r>
-      <w:r>
-        <w:rPr>
-          <w:sz w:val="24"/>
-          <w:szCs w:val="24"/>
-        </w:rPr>
-        <w:t>The project</w:t>
-      </w:r>
-      <w:r>
-        <w:rPr>
-          <w:sz w:val="24"/>
-          <w:szCs w:val="24"/>
-        </w:rPr>
-        <w:t xml:space="preserve"> manager also supports the team, stakeholder, and project sponsor on validating the proposed schedule.</w:t>
+        <w:t xml:space="preserve">Project Sponsor - </w:t>
+      </w:r>
+      <w:r>
+        <w:rPr>
+          <w:sz w:val="24"/>
+          <w:szCs w:val="24"/>
+        </w:rPr>
+        <w:t>responsible for reviewing of proposed schedule and approval of the final schedule before baselined.</w:t>
       </w:r>
     </w:p>
     <w:p>
@@ -1631,14 +1596,7 @@
           <w:sz w:val="24"/>
           <w:szCs w:val="24"/>
         </w:rPr>
-        <w:t xml:space="preserve"> working together with the development </w:t>
-      </w:r>
-      <w:r>
-        <w:rPr>
-          <w:sz w:val="24"/>
-          <w:szCs w:val="24"/>
-        </w:rPr>
-        <w:t>team</w:t>
+        <w:t xml:space="preserve"> working together with the development team</w:t>
       </w:r>
       <w:r>
         <w:rPr>
@@ -1685,8 +1643,39 @@
           <w:sz w:val="24"/>
           <w:szCs w:val="24"/>
         </w:rPr>
-        <w:t>Project Developer</w:t>
-      </w:r>
+        <w:t xml:space="preserve">Project Manager – </w:t>
+      </w:r>
+      <w:r>
+        <w:rPr>
+          <w:sz w:val="24"/>
+          <w:szCs w:val="24"/>
+        </w:rPr>
+        <w:t xml:space="preserve">responsible for facilitating and checking the progress of the deliverables. </w:t>
+      </w:r>
+      <w:r>
+        <w:rPr>
+          <w:sz w:val="24"/>
+          <w:szCs w:val="24"/>
+        </w:rPr>
+        <w:t>The project</w:t>
+      </w:r>
+      <w:r>
+        <w:rPr>
+          <w:sz w:val="24"/>
+          <w:szCs w:val="24"/>
+        </w:rPr>
+        <w:t xml:space="preserve"> manager also supports the team, stakeholder, and project sponsor on validating the proposed schedule.</w:t>
+      </w:r>
+    </w:p>
+    <w:p>
+      <w:pPr>
+        <w:spacing w:line="480" w:lineRule="auto"/>
+        <w:jc w:val="both"/>
+        <w:rPr>
+          <w:sz w:val="24"/>
+          <w:szCs w:val="24"/>
+        </w:rPr>
+      </w:pPr>
       <w:r>
         <w:rPr>
           <w:b/>
@@ -1694,6 +1683,15 @@
           <w:sz w:val="24"/>
           <w:szCs w:val="24"/>
         </w:rPr>
+        <w:t>Project Developer</w:t>
+      </w:r>
+      <w:r>
+        <w:rPr>
+          <w:b/>
+          <w:bCs/>
+          <w:sz w:val="24"/>
+          <w:szCs w:val="24"/>
+        </w:rPr>
         <w:t xml:space="preserve"> </w:t>
       </w:r>
       <w:r>
@@ -1719,19 +1717,12 @@
         <w:spacing w:line="480" w:lineRule="auto"/>
         <w:jc w:val="both"/>
         <w:rPr>
-          <w:sz w:val="24"/>
-          <w:szCs w:val="24"/>
-        </w:rPr>
-      </w:pPr>
-      <w:r>
-        <w:rPr>
           <w:b/>
           <w:bCs/>
           <w:sz w:val="24"/>
           <w:szCs w:val="24"/>
         </w:rPr>
-        <w:t>Project Tester</w:t>
-      </w:r>
+      </w:pPr>
       <w:r>
         <w:rPr>
           <w:b/>
@@ -1739,14 +1730,14 @@
           <w:sz w:val="24"/>
           <w:szCs w:val="24"/>
         </w:rPr>
-        <w:t xml:space="preserve"> - </w:t>
-      </w:r>
-      <w:r>
-        <w:rPr>
-          <w:sz w:val="24"/>
-          <w:szCs w:val="24"/>
-        </w:rPr>
-        <w:t>responsible for ensuring that the system satisfies the specified criteria, functions as intended, and satisfies the established quality standard.</w:t>
+        <w:t xml:space="preserve">Quality Assurance - </w:t>
+      </w:r>
+      <w:r>
+        <w:rPr>
+          <w:sz w:val="24"/>
+          <w:szCs w:val="24"/>
+        </w:rPr>
+        <w:t>Ensure that the overall quality of the product and deliverables are met by establishing quality criteria, development processes, and implements corrective actions.</w:t>
       </w:r>
     </w:p>
     <w:p>
@@ -1754,7 +1745,6 @@
         <w:spacing w:line="480" w:lineRule="auto"/>
         <w:jc w:val="both"/>
         <w:rPr>
-          <w:color w:val="008000"/>
           <w:sz w:val="24"/>
           <w:szCs w:val="24"/>
         </w:rPr>
@@ -1766,14 +1756,24 @@
           <w:sz w:val="24"/>
           <w:szCs w:val="24"/>
         </w:rPr>
-        <w:t xml:space="preserve">Project Sponsor - </w:t>
-      </w:r>
-      <w:r>
-        <w:rPr>
-          <w:sz w:val="24"/>
-          <w:szCs w:val="24"/>
-        </w:rPr>
-        <w:t>responsible for reviewing of proposed schedule and approval of the final schedule before baselined.</w:t>
+        <w:lastRenderedPageBreak/>
+        <w:t>Project Tester</w:t>
+      </w:r>
+      <w:r>
+        <w:rPr>
+          <w:b/>
+          <w:bCs/>
+          <w:sz w:val="24"/>
+          <w:szCs w:val="24"/>
+        </w:rPr>
+        <w:t xml:space="preserve"> - </w:t>
+      </w:r>
+      <w:r>
+        <w:rPr>
+          <w:sz w:val="24"/>
+          <w:szCs w:val="24"/>
+        </w:rPr>
+        <w:t>responsible for ensuring that the system satisfies the specified criteria, functions as intended, and satisfies the established quality standard.</w:t>
       </w:r>
     </w:p>
     <w:p>
@@ -7497,17 +7497,6 @@
 </file>
 
 <file path=customXml/item1.xml><?xml version="1.0" encoding="utf-8"?>
-<p:properties xmlns:p="http://schemas.microsoft.com/office/2006/metadata/properties" xmlns:xsi="http://www.w3.org/2001/XMLSchema-instance" xmlns:pc="http://schemas.microsoft.com/office/infopath/2007/PartnerControls">
-  <documentManagement>
-    <TaxCatchAll xmlns="0d803109-e11b-45d4-a4e8-5bf0740163af" xsi:nil="true"/>
-    <lcf76f155ced4ddcb4097134ff3c332f xmlns="31aac78f-6ed8-4134-ac7e-47c186d487c3">
-      <Terms xmlns="http://schemas.microsoft.com/office/infopath/2007/PartnerControls"/>
-    </lcf76f155ced4ddcb4097134ff3c332f>
-  </documentManagement>
-</p:properties>
-</file>
-
-<file path=customXml/item2.xml><?xml version="1.0" encoding="utf-8"?>
 <ct:contentTypeSchema xmlns:ct="http://schemas.microsoft.com/office/2006/metadata/contentType" xmlns:ma="http://schemas.microsoft.com/office/2006/metadata/properties/metaAttributes" ct:_="" ma:_="" ma:contentTypeName="Document" ma:contentTypeID="0x01010078E5C03F786D684AB79627F2BAF5AB3A" ma:contentTypeVersion="12" ma:contentTypeDescription="Create a new document." ma:contentTypeScope="" ma:versionID="6753d19c26ced2570449d2cfe2fd38cd">
   <xsd:schema xmlns:xsd="http://www.w3.org/2001/XMLSchema" xmlns:xs="http://www.w3.org/2001/XMLSchema" xmlns:p="http://schemas.microsoft.com/office/2006/metadata/properties" xmlns:ns2="31aac78f-6ed8-4134-ac7e-47c186d487c3" xmlns:ns3="0d803109-e11b-45d4-a4e8-5bf0740163af" targetNamespace="http://schemas.microsoft.com/office/2006/metadata/properties" ma:root="true" ma:fieldsID="59531f12ec9f3761682ad3919ac9365f" ns2:_="" ns3:_="">
     <xsd:import namespace="31aac78f-6ed8-4134-ac7e-47c186d487c3"/>
@@ -7724,11 +7713,18 @@
 </ct:contentTypeSchema>
 </file>
 
-<file path=customXml/item3.xml><?xml version="1.0" encoding="utf-8"?>
-<b:Sources xmlns:b="http://schemas.openxmlformats.org/officeDocument/2006/bibliography" xmlns="http://schemas.openxmlformats.org/officeDocument/2006/bibliography" SelectedStyle="\IEEE2006OfficeOnline.xsl" StyleName="IEEE" Version="2006"/>
+<file path=customXml/item2.xml><?xml version="1.0" encoding="utf-8"?>
+<p:properties xmlns:p="http://schemas.microsoft.com/office/2006/metadata/properties" xmlns:xsi="http://www.w3.org/2001/XMLSchema-instance" xmlns:pc="http://schemas.microsoft.com/office/infopath/2007/PartnerControls">
+  <documentManagement>
+    <TaxCatchAll xmlns="0d803109-e11b-45d4-a4e8-5bf0740163af" xsi:nil="true"/>
+    <lcf76f155ced4ddcb4097134ff3c332f xmlns="31aac78f-6ed8-4134-ac7e-47c186d487c3">
+      <Terms xmlns="http://schemas.microsoft.com/office/infopath/2007/PartnerControls"/>
+    </lcf76f155ced4ddcb4097134ff3c332f>
+  </documentManagement>
+</p:properties>
 </file>
 
-<file path=customXml/item4.xml><?xml version="1.0" encoding="utf-8"?>
+<file path=customXml/item3.xml><?xml version="1.0" encoding="utf-8"?>
 <?mso-contentType ?>
 <FormTemplates xmlns="http://schemas.microsoft.com/sharepoint/v3/contenttype/forms">
   <Display>DocumentLibraryForm</Display>
@@ -7737,18 +7733,11 @@
 </FormTemplates>
 </file>
 
-<file path=customXml/itemProps1.xml><?xml version="1.0" encoding="utf-8"?>
-<ds:datastoreItem xmlns:ds="http://schemas.openxmlformats.org/officeDocument/2006/customXml" ds:itemID="{18B5F090-1568-4929-B19D-80A6AF518207}">
-  <ds:schemaRefs>
-    <ds:schemaRef ds:uri="http://schemas.microsoft.com/office/2006/metadata/properties"/>
-    <ds:schemaRef ds:uri="http://schemas.microsoft.com/office/infopath/2007/PartnerControls"/>
-    <ds:schemaRef ds:uri="0d803109-e11b-45d4-a4e8-5bf0740163af"/>
-    <ds:schemaRef ds:uri="31aac78f-6ed8-4134-ac7e-47c186d487c3"/>
-  </ds:schemaRefs>
-</ds:datastoreItem>
+<file path=customXml/item4.xml><?xml version="1.0" encoding="utf-8"?>
+<b:Sources xmlns:b="http://schemas.openxmlformats.org/officeDocument/2006/bibliography" xmlns="http://schemas.openxmlformats.org/officeDocument/2006/bibliography" SelectedStyle="\IEEE2006OfficeOnline.xsl" StyleName="IEEE" Version="2006"/>
 </file>
 
-<file path=customXml/itemProps2.xml><?xml version="1.0" encoding="utf-8"?>
+<file path=customXml/itemProps1.xml><?xml version="1.0" encoding="utf-8"?>
 <ds:datastoreItem xmlns:ds="http://schemas.openxmlformats.org/officeDocument/2006/customXml" ds:itemID="{F4BCF506-A8B4-47FE-935B-F0D0E1267AFD}">
   <ds:schemaRefs>
     <ds:schemaRef ds:uri="http://schemas.microsoft.com/office/2006/metadata/contentType"/>
@@ -7767,18 +7756,29 @@
 </ds:datastoreItem>
 </file>
 
+<file path=customXml/itemProps2.xml><?xml version="1.0" encoding="utf-8"?>
+<ds:datastoreItem xmlns:ds="http://schemas.openxmlformats.org/officeDocument/2006/customXml" ds:itemID="{18B5F090-1568-4929-B19D-80A6AF518207}">
+  <ds:schemaRefs>
+    <ds:schemaRef ds:uri="http://schemas.microsoft.com/office/2006/metadata/properties"/>
+    <ds:schemaRef ds:uri="http://schemas.microsoft.com/office/infopath/2007/PartnerControls"/>
+    <ds:schemaRef ds:uri="0d803109-e11b-45d4-a4e8-5bf0740163af"/>
+    <ds:schemaRef ds:uri="31aac78f-6ed8-4134-ac7e-47c186d487c3"/>
+  </ds:schemaRefs>
+</ds:datastoreItem>
+</file>
+
 <file path=customXml/itemProps3.xml><?xml version="1.0" encoding="utf-8"?>
+<ds:datastoreItem xmlns:ds="http://schemas.openxmlformats.org/officeDocument/2006/customXml" ds:itemID="{DB5DDF5F-33AD-4006-B2A9-19DAFA7C69AB}">
+  <ds:schemaRefs>
+    <ds:schemaRef ds:uri="http://schemas.microsoft.com/sharepoint/v3/contenttype/forms"/>
+  </ds:schemaRefs>
+</ds:datastoreItem>
+</file>
+
+<file path=customXml/itemProps4.xml><?xml version="1.0" encoding="utf-8"?>
 <ds:datastoreItem xmlns:ds="http://schemas.openxmlformats.org/officeDocument/2006/customXml" ds:itemID="{08A4ED9F-42F5-40F5-839A-DD6498AD6699}">
   <ds:schemaRefs>
     <ds:schemaRef ds:uri="http://schemas.openxmlformats.org/officeDocument/2006/bibliography"/>
   </ds:schemaRefs>
 </ds:datastoreItem>
-</file>
-
-<file path=customXml/itemProps4.xml><?xml version="1.0" encoding="utf-8"?>
-<ds:datastoreItem xmlns:ds="http://schemas.openxmlformats.org/officeDocument/2006/customXml" ds:itemID="{DB5DDF5F-33AD-4006-B2A9-19DAFA7C69AB}">
-  <ds:schemaRefs>
-    <ds:schemaRef ds:uri="http://schemas.microsoft.com/sharepoint/v3/contenttype/forms"/>
-  </ds:schemaRefs>
-</ds:datastoreItem>
 </file>
</xml_diff>